<commit_message>
Date : 19.05.2021 Reintializing Project
</commit_message>
<xml_diff>
--- a/Four Module Idea.docx
+++ b/Four Module Idea.docx
@@ -5,6 +5,7 @@
     <w:sdt>
       <w:sdtPr>
         <w:rPr>
+          <w:rFonts w:eastAsiaTheme="minorHAnsi"/>
           <w:color w:val="4472C4" w:themeColor="accent1"/>
         </w:rPr>
         <w:id w:val="43959088"/>
@@ -15,7 +16,6 @@
       </w:sdtPr>
       <w:sdtEndPr>
         <w:rPr>
-          <w:rFonts w:eastAsiaTheme="minorHAnsi"/>
           <w:color w:val="auto"/>
         </w:rPr>
       </w:sdtEndPr>
@@ -159,6 +159,7 @@
             <w:dataBinding w:prefixMappings="xmlns:ns0='http://purl.org/dc/elements/1.1/' xmlns:ns1='http://schemas.openxmlformats.org/package/2006/metadata/core-properties' " w:xpath="/ns1:coreProperties[1]/ns0:subject[1]" w:storeItemID="{6C3C8BC8-F283-45AE-878A-BAB7291924A1}"/>
             <w:text/>
           </w:sdtPr>
+          <w:sdtEndPr/>
           <w:sdtContent>
             <w:p>
               <w:pPr>
@@ -273,6 +274,7 @@
                                     <w:calendar w:val="gregorian"/>
                                   </w:date>
                                 </w:sdtPr>
+                                <w:sdtEndPr/>
                                 <w:sdtContent>
                                   <w:p>
                                     <w:pPr>
@@ -318,6 +320,7 @@
                                     <w:dataBinding w:prefixMappings="xmlns:ns0='http://schemas.openxmlformats.org/officeDocument/2006/extended-properties' " w:xpath="/ns0:Properties[1]/ns0:Company[1]" w:storeItemID="{6668398D-A668-4E3E-A5EB-62B293D839F1}"/>
                                     <w:text/>
                                   </w:sdtPr>
+                                  <w:sdtEndPr/>
                                   <w:sdtContent>
                                     <w:r>
                                       <w:rPr>
@@ -348,6 +351,7 @@
                                     <w:dataBinding w:prefixMappings="xmlns:ns0='http://schemas.microsoft.com/office/2006/coverPageProps' " w:xpath="/ns0:CoverPageProperties[1]/ns0:CompanyAddress[1]" w:storeItemID="{55AF091B-3C7A-41E3-B477-F2FDAA23CFDA}"/>
                                     <w:text/>
                                   </w:sdtPr>
+                                  <w:sdtEndPr/>
                                   <w:sdtContent>
                                     <w:r>
                                       <w:rPr>
@@ -406,6 +410,7 @@
                               <w:calendar w:val="gregorian"/>
                             </w:date>
                           </w:sdtPr>
+                          <w:sdtEndPr/>
                           <w:sdtContent>
                             <w:p>
                               <w:pPr>
@@ -451,6 +456,7 @@
                               <w:dataBinding w:prefixMappings="xmlns:ns0='http://schemas.openxmlformats.org/officeDocument/2006/extended-properties' " w:xpath="/ns0:Properties[1]/ns0:Company[1]" w:storeItemID="{6668398D-A668-4E3E-A5EB-62B293D839F1}"/>
                               <w:text/>
                             </w:sdtPr>
+                            <w:sdtEndPr/>
                             <w:sdtContent>
                               <w:r>
                                 <w:rPr>
@@ -481,6 +487,7 @@
                               <w:dataBinding w:prefixMappings="xmlns:ns0='http://schemas.microsoft.com/office/2006/coverPageProps' " w:xpath="/ns0:CoverPageProperties[1]/ns0:CompanyAddress[1]" w:storeItemID="{55AF091B-3C7A-41E3-B477-F2FDAA23CFDA}"/>
                               <w:text/>
                             </w:sdtPr>
+                            <w:sdtEndPr/>
                             <w:sdtContent>
                               <w:r>
                                 <w:rPr>
@@ -599,7 +606,7 @@
           <w:szCs w:val="40"/>
         </w:rPr>
         <w:drawing>
-          <wp:anchor distT="0" distB="0" distL="114300" distR="114300" simplePos="0" relativeHeight="251669504" behindDoc="1" locked="0" layoutInCell="1" allowOverlap="1" wp14:anchorId="2AEFD99F" wp14:editId="0C8903C1">
+          <wp:anchor distT="0" distB="0" distL="114300" distR="114300" simplePos="0" relativeHeight="251669504" behindDoc="1" locked="0" layoutInCell="1" allowOverlap="1" wp14:anchorId="2AEFD99F" wp14:editId="4545610A">
             <wp:simplePos x="0" y="0"/>
             <wp:positionH relativeFrom="margin">
               <wp:posOffset>152400</wp:posOffset>
@@ -1795,83 +1802,6 @@
           <w:szCs w:val="40"/>
         </w:rPr>
       </w:pPr>
-    </w:p>
-    <w:p>
-      <w:pPr>
-        <w:ind w:left="720"/>
-        <w:rPr>
-          <w:b/>
-          <w:bCs/>
-          <w:sz w:val="40"/>
-          <w:szCs w:val="40"/>
-        </w:rPr>
-      </w:pPr>
-    </w:p>
-    <w:p>
-      <w:pPr>
-        <w:ind w:left="720"/>
-        <w:rPr>
-          <w:b/>
-          <w:bCs/>
-          <w:sz w:val="40"/>
-          <w:szCs w:val="40"/>
-        </w:rPr>
-      </w:pPr>
-    </w:p>
-    <w:p>
-      <w:pPr>
-        <w:ind w:left="720"/>
-        <w:rPr>
-          <w:b/>
-          <w:bCs/>
-          <w:sz w:val="40"/>
-          <w:szCs w:val="40"/>
-        </w:rPr>
-      </w:pPr>
-    </w:p>
-    <w:p>
-      <w:pPr>
-        <w:ind w:left="720"/>
-        <w:rPr>
-          <w:b/>
-          <w:bCs/>
-          <w:sz w:val="40"/>
-          <w:szCs w:val="40"/>
-        </w:rPr>
-      </w:pPr>
-    </w:p>
-    <w:p>
-      <w:pPr>
-        <w:ind w:left="720"/>
-        <w:rPr>
-          <w:b/>
-          <w:bCs/>
-          <w:sz w:val="40"/>
-          <w:szCs w:val="40"/>
-        </w:rPr>
-      </w:pPr>
-    </w:p>
-    <w:p>
-      <w:pPr>
-        <w:ind w:left="720"/>
-        <w:rPr>
-          <w:b/>
-          <w:bCs/>
-          <w:sz w:val="40"/>
-          <w:szCs w:val="40"/>
-        </w:rPr>
-      </w:pPr>
-    </w:p>
-    <w:p>
-      <w:pPr>
-        <w:ind w:left="720"/>
-        <w:rPr>
-          <w:b/>
-          <w:bCs/>
-          <w:sz w:val="40"/>
-          <w:szCs w:val="40"/>
-        </w:rPr>
-      </w:pPr>
       <w:r>
         <w:rPr>
           <w:b/>
@@ -1883,16 +1813,194 @@
         <mc:AlternateContent>
           <mc:Choice Requires="wps">
             <w:drawing>
-              <wp:anchor distT="0" distB="0" distL="114300" distR="114300" simplePos="0" relativeHeight="251661312" behindDoc="0" locked="0" layoutInCell="1" allowOverlap="1" wp14:anchorId="29FD58E9" wp14:editId="34B9DDCC">
+              <wp:anchor distT="0" distB="0" distL="114300" distR="114300" simplePos="0" relativeHeight="251673600" behindDoc="0" locked="0" layoutInCell="1" allowOverlap="1" wp14:anchorId="05CE381F" wp14:editId="012DC62E">
                 <wp:simplePos x="0" y="0"/>
                 <wp:positionH relativeFrom="margin">
-                  <wp:posOffset>1307140</wp:posOffset>
+                  <wp:posOffset>1375732</wp:posOffset>
                 </wp:positionH>
                 <wp:positionV relativeFrom="paragraph">
-                  <wp:posOffset>162206</wp:posOffset>
+                  <wp:posOffset>261847</wp:posOffset>
                 </wp:positionV>
-                <wp:extent cx="2431714" cy="502024"/>
-                <wp:effectExtent l="0" t="0" r="26035" b="12700"/>
+                <wp:extent cx="2101755" cy="595952"/>
+                <wp:effectExtent l="0" t="0" r="13335" b="13970"/>
+                <wp:wrapNone/>
+                <wp:docPr id="7" name="Text Box 7"/>
+                <wp:cNvGraphicFramePr/>
+                <a:graphic xmlns:a="http://schemas.openxmlformats.org/drawingml/2006/main">
+                  <a:graphicData uri="http://schemas.microsoft.com/office/word/2010/wordprocessingShape">
+                    <wps:wsp>
+                      <wps:cNvSpPr txBox="1"/>
+                      <wps:spPr>
+                        <a:xfrm>
+                          <a:off x="0" y="0"/>
+                          <a:ext cx="2101755" cy="595952"/>
+                        </a:xfrm>
+                        <a:prstGeom prst="rect">
+                          <a:avLst/>
+                        </a:prstGeom>
+                        <a:solidFill>
+                          <a:schemeClr val="lt1"/>
+                        </a:solidFill>
+                        <a:ln w="6350">
+                          <a:solidFill>
+                            <a:prstClr val="black"/>
+                          </a:solidFill>
+                        </a:ln>
+                      </wps:spPr>
+                      <wps:txbx>
+                        <w:txbxContent>
+                          <w:p>
+                            <w:pPr>
+                              <w:pStyle w:val="ListParagraph"/>
+                              <w:numPr>
+                                <w:ilvl w:val="0"/>
+                                <w:numId w:val="6"/>
+                              </w:numPr>
+                              <w:rPr>
+                                <w:sz w:val="16"/>
+                                <w:szCs w:val="16"/>
+                              </w:rPr>
+                            </w:pPr>
+                            <w:r>
+                              <w:rPr>
+                                <w:sz w:val="16"/>
+                                <w:szCs w:val="16"/>
+                              </w:rPr>
+                              <w:t>Set one alarm. And blink LED at the time of alarm.</w:t>
+                            </w:r>
+                          </w:p>
+                          <w:p>
+                            <w:pPr>
+                              <w:pStyle w:val="ListParagraph"/>
+                              <w:numPr>
+                                <w:ilvl w:val="0"/>
+                                <w:numId w:val="6"/>
+                              </w:numPr>
+                              <w:rPr>
+                                <w:sz w:val="16"/>
+                                <w:szCs w:val="16"/>
+                              </w:rPr>
+                            </w:pPr>
+                            <w:r>
+                              <w:rPr>
+                                <w:sz w:val="16"/>
+                                <w:szCs w:val="16"/>
+                              </w:rPr>
+                              <w:t>Set current time and display It.</w:t>
+                            </w:r>
+                          </w:p>
+                          <w:p>
+                            <w:pPr>
+                              <w:ind w:left="360"/>
+                              <w:rPr>
+                                <w:sz w:val="16"/>
+                                <w:szCs w:val="16"/>
+                              </w:rPr>
+                            </w:pPr>
+                          </w:p>
+                        </w:txbxContent>
+                      </wps:txbx>
+                      <wps:bodyPr rot="0" spcFirstLastPara="0" vertOverflow="overflow" horzOverflow="overflow" vert="horz" wrap="square" lIns="91440" tIns="45720" rIns="91440" bIns="45720" numCol="1" spcCol="0" rtlCol="0" fromWordArt="0" anchor="t" anchorCtr="0" forceAA="0" compatLnSpc="1">
+                        <a:prstTxWarp prst="textNoShape">
+                          <a:avLst/>
+                        </a:prstTxWarp>
+                        <a:noAutofit/>
+                      </wps:bodyPr>
+                    </wps:wsp>
+                  </a:graphicData>
+                </a:graphic>
+                <wp14:sizeRelH relativeFrom="margin">
+                  <wp14:pctWidth>0</wp14:pctWidth>
+                </wp14:sizeRelH>
+                <wp14:sizeRelV relativeFrom="margin">
+                  <wp14:pctHeight>0</wp14:pctHeight>
+                </wp14:sizeRelV>
+              </wp:anchor>
+            </w:drawing>
+          </mc:Choice>
+          <mc:Fallback>
+            <w:pict>
+              <v:shape w14:anchorId="05CE381F" id="Text Box 7" o:spid="_x0000_s1027" type="#_x0000_t202" style="position:absolute;left:0;text-align:left;margin-left:108.35pt;margin-top:20.6pt;width:165.5pt;height:46.95pt;z-index:251673600;visibility:visible;mso-wrap-style:square;mso-width-percent:0;mso-height-percent:0;mso-wrap-distance-left:9pt;mso-wrap-distance-top:0;mso-wrap-distance-right:9pt;mso-wrap-distance-bottom:0;mso-position-horizontal:absolute;mso-position-horizontal-relative:margin;mso-position-vertical:absolute;mso-position-vertical-relative:text;mso-width-percent:0;mso-height-percent:0;mso-width-relative:margin;mso-height-relative:margin;v-text-anchor:top" o:gfxdata="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" fillcolor="white [3201]" strokeweight=".5pt">
+                <v:textbox>
+                  <w:txbxContent>
+                    <w:p>
+                      <w:pPr>
+                        <w:pStyle w:val="ListParagraph"/>
+                        <w:numPr>
+                          <w:ilvl w:val="0"/>
+                          <w:numId w:val="6"/>
+                        </w:numPr>
+                        <w:rPr>
+                          <w:sz w:val="16"/>
+                          <w:szCs w:val="16"/>
+                        </w:rPr>
+                      </w:pPr>
+                      <w:r>
+                        <w:rPr>
+                          <w:sz w:val="16"/>
+                          <w:szCs w:val="16"/>
+                        </w:rPr>
+                        <w:t>Set one alarm. And blink LED at the time of alarm.</w:t>
+                      </w:r>
+                    </w:p>
+                    <w:p>
+                      <w:pPr>
+                        <w:pStyle w:val="ListParagraph"/>
+                        <w:numPr>
+                          <w:ilvl w:val="0"/>
+                          <w:numId w:val="6"/>
+                        </w:numPr>
+                        <w:rPr>
+                          <w:sz w:val="16"/>
+                          <w:szCs w:val="16"/>
+                        </w:rPr>
+                      </w:pPr>
+                      <w:r>
+                        <w:rPr>
+                          <w:sz w:val="16"/>
+                          <w:szCs w:val="16"/>
+                        </w:rPr>
+                        <w:t>Set current time and display It.</w:t>
+                      </w:r>
+                    </w:p>
+                    <w:p>
+                      <w:pPr>
+                        <w:ind w:left="360"/>
+                        <w:rPr>
+                          <w:sz w:val="16"/>
+                          <w:szCs w:val="16"/>
+                        </w:rPr>
+                      </w:pPr>
+                    </w:p>
+                  </w:txbxContent>
+                </v:textbox>
+                <w10:wrap anchorx="margin"/>
+              </v:shape>
+            </w:pict>
+          </mc:Fallback>
+        </mc:AlternateContent>
+      </w:r>
+      <w:r>
+        <w:rPr>
+          <w:b/>
+          <w:bCs/>
+          <w:noProof/>
+          <w:sz w:val="40"/>
+          <w:szCs w:val="40"/>
+        </w:rPr>
+        <mc:AlternateContent>
+          <mc:Choice Requires="wps">
+            <w:drawing>
+              <wp:anchor distT="0" distB="0" distL="114300" distR="114300" simplePos="0" relativeHeight="251661312" behindDoc="0" locked="0" layoutInCell="1" allowOverlap="1" wp14:anchorId="29FD58E9" wp14:editId="1B958DA2">
+                <wp:simplePos x="0" y="0"/>
+                <wp:positionH relativeFrom="margin">
+                  <wp:posOffset>4624316</wp:posOffset>
+                </wp:positionH>
+                <wp:positionV relativeFrom="paragraph">
+                  <wp:posOffset>344028</wp:posOffset>
+                </wp:positionV>
+                <wp:extent cx="2210388" cy="501650"/>
+                <wp:effectExtent l="0" t="0" r="19050" b="12700"/>
                 <wp:wrapNone/>
                 <wp:docPr id="3" name="Text Box 3"/>
                 <wp:cNvGraphicFramePr/>
@@ -1903,7 +2011,7 @@
                       <wps:spPr>
                         <a:xfrm>
                           <a:off x="0" y="0"/>
-                          <a:ext cx="2431714" cy="502024"/>
+                          <a:ext cx="2210388" cy="501650"/>
                         </a:xfrm>
                         <a:prstGeom prst="rect">
                           <a:avLst/>
@@ -2001,7 +2109,7 @@
           </mc:Choice>
           <mc:Fallback>
             <w:pict>
-              <v:shape w14:anchorId="29FD58E9" id="Text Box 3" o:spid="_x0000_s1027" type="#_x0000_t202" style="position:absolute;left:0;text-align:left;margin-left:102.9pt;margin-top:12.75pt;width:191.45pt;height:39.55pt;z-index:251661312;visibility:visible;mso-wrap-style:square;mso-width-percent:0;mso-height-percent:0;mso-wrap-distance-left:9pt;mso-wrap-distance-top:0;mso-wrap-distance-right:9pt;mso-wrap-distance-bottom:0;mso-position-horizontal:absolute;mso-position-horizontal-relative:margin;mso-position-vertical:absolute;mso-position-vertical-relative:text;mso-width-percent:0;mso-height-percent:0;mso-width-relative:margin;mso-height-relative:margin;v-text-anchor:top" o:gfxdata="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" fillcolor="white [3201]" strokeweight=".5pt">
+              <v:shape w14:anchorId="29FD58E9" id="Text Box 3" o:spid="_x0000_s1028" type="#_x0000_t202" style="position:absolute;left:0;text-align:left;margin-left:364.1pt;margin-top:27.1pt;width:174.05pt;height:39.5pt;z-index:251661312;visibility:visible;mso-wrap-style:square;mso-width-percent:0;mso-height-percent:0;mso-wrap-distance-left:9pt;mso-wrap-distance-top:0;mso-wrap-distance-right:9pt;mso-wrap-distance-bottom:0;mso-position-horizontal:absolute;mso-position-horizontal-relative:margin;mso-position-vertical:absolute;mso-position-vertical-relative:text;mso-width-percent:0;mso-height-percent:0;mso-width-relative:margin;mso-height-relative:margin;v-text-anchor:top" o:gfxdata="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" fillcolor="white [3201]" strokeweight=".5pt">
                 <v:textbox>
                   <w:txbxContent>
                     <w:p>
@@ -2083,28 +2191,6 @@
           <w:szCs w:val="40"/>
         </w:rPr>
       </w:pPr>
-    </w:p>
-    <w:p>
-      <w:pPr>
-        <w:ind w:left="720"/>
-        <w:rPr>
-          <w:b/>
-          <w:bCs/>
-          <w:sz w:val="40"/>
-          <w:szCs w:val="40"/>
-        </w:rPr>
-      </w:pPr>
-    </w:p>
-    <w:p>
-      <w:pPr>
-        <w:ind w:left="720"/>
-        <w:rPr>
-          <w:b/>
-          <w:bCs/>
-          <w:sz w:val="40"/>
-          <w:szCs w:val="40"/>
-        </w:rPr>
-      </w:pPr>
       <w:r>
         <w:rPr>
           <w:b/>
@@ -2116,16 +2202,16 @@
         <mc:AlternateContent>
           <mc:Choice Requires="wps">
             <w:drawing>
-              <wp:anchor distT="0" distB="0" distL="114300" distR="114300" simplePos="0" relativeHeight="251663360" behindDoc="0" locked="0" layoutInCell="1" allowOverlap="1" wp14:anchorId="2521BCB5" wp14:editId="31E0C9A1">
+              <wp:anchor distT="0" distB="0" distL="114300" distR="114300" simplePos="0" relativeHeight="251663360" behindDoc="0" locked="0" layoutInCell="1" allowOverlap="1" wp14:anchorId="2521BCB5" wp14:editId="6230DD73">
                 <wp:simplePos x="0" y="0"/>
                 <wp:positionH relativeFrom="margin">
-                  <wp:align>right</wp:align>
+                  <wp:posOffset>3286836</wp:posOffset>
                 </wp:positionH>
                 <wp:positionV relativeFrom="paragraph">
-                  <wp:posOffset>103947</wp:posOffset>
+                  <wp:posOffset>1345347</wp:posOffset>
                 </wp:positionV>
-                <wp:extent cx="1989455" cy="1245870"/>
-                <wp:effectExtent l="0" t="0" r="10795" b="11430"/>
+                <wp:extent cx="1942531" cy="382137"/>
+                <wp:effectExtent l="0" t="0" r="19685" b="18415"/>
                 <wp:wrapNone/>
                 <wp:docPr id="4" name="Text Box 4"/>
                 <wp:cNvGraphicFramePr/>
@@ -2136,7 +2222,7 @@
                       <wps:spPr>
                         <a:xfrm>
                           <a:off x="0" y="0"/>
-                          <a:ext cx="1989455" cy="1245870"/>
+                          <a:ext cx="1942531" cy="382137"/>
                         </a:xfrm>
                         <a:prstGeom prst="rect">
                           <a:avLst/>
@@ -2210,7 +2296,7 @@
           </mc:Choice>
           <mc:Fallback>
             <w:pict>
-              <v:shape w14:anchorId="2521BCB5" id="Text Box 4" o:spid="_x0000_s1028" type="#_x0000_t202" style="position:absolute;left:0;text-align:left;margin-left:105.45pt;margin-top:8.2pt;width:156.65pt;height:98.1pt;z-index:251663360;visibility:visible;mso-wrap-style:square;mso-width-percent:0;mso-height-percent:0;mso-wrap-distance-left:9pt;mso-wrap-distance-top:0;mso-wrap-distance-right:9pt;mso-wrap-distance-bottom:0;mso-position-horizontal:right;mso-position-horizontal-relative:margin;mso-position-vertical:absolute;mso-position-vertical-relative:text;mso-width-percent:0;mso-height-percent:0;mso-width-relative:margin;mso-height-relative:margin;v-text-anchor:top" o:gfxdata="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" fillcolor="white [3201]" strokeweight=".5pt">
+              <v:shape w14:anchorId="2521BCB5" id="Text Box 4" o:spid="_x0000_s1029" type="#_x0000_t202" style="position:absolute;left:0;text-align:left;margin-left:258.8pt;margin-top:105.95pt;width:152.95pt;height:30.1pt;z-index:251663360;visibility:visible;mso-wrap-style:square;mso-width-percent:0;mso-height-percent:0;mso-wrap-distance-left:9pt;mso-wrap-distance-top:0;mso-wrap-distance-right:9pt;mso-wrap-distance-bottom:0;mso-position-horizontal:absolute;mso-position-horizontal-relative:margin;mso-position-vertical:absolute;mso-position-vertical-relative:text;mso-width-percent:0;mso-height-percent:0;mso-width-relative:margin;mso-height-relative:margin;v-text-anchor:top" o:gfxdata="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" fillcolor="white [3201]" strokeweight=".5pt">
                 <v:textbox>
                   <w:txbxContent>
                     <w:p>
@@ -2265,19 +2351,77 @@
           <w:sz w:val="40"/>
           <w:szCs w:val="40"/>
         </w:rPr>
+        <w:drawing>
+          <wp:anchor distT="0" distB="0" distL="114300" distR="114300" simplePos="0" relativeHeight="251671552" behindDoc="1" locked="0" layoutInCell="1" allowOverlap="1" wp14:anchorId="0942ECEC" wp14:editId="694B2162">
+            <wp:simplePos x="0" y="0"/>
+            <wp:positionH relativeFrom="margin">
+              <wp:posOffset>63795</wp:posOffset>
+            </wp:positionH>
+            <wp:positionV relativeFrom="paragraph">
+              <wp:posOffset>497382</wp:posOffset>
+            </wp:positionV>
+            <wp:extent cx="6499860" cy="824230"/>
+            <wp:effectExtent l="0" t="0" r="53340" b="0"/>
+            <wp:wrapTight wrapText="bothSides">
+              <wp:wrapPolygon edited="0">
+                <wp:start x="63" y="0"/>
+                <wp:lineTo x="0" y="998"/>
+                <wp:lineTo x="0" y="19969"/>
+                <wp:lineTo x="5761" y="20968"/>
+                <wp:lineTo x="21651" y="20968"/>
+                <wp:lineTo x="21714" y="499"/>
+                <wp:lineTo x="4178" y="0"/>
+                <wp:lineTo x="63" y="0"/>
+              </wp:wrapPolygon>
+            </wp:wrapTight>
+            <wp:docPr id="6" name="Diagram 6"/>
+            <wp:cNvGraphicFramePr/>
+            <a:graphic xmlns:a="http://schemas.openxmlformats.org/drawingml/2006/main">
+              <a:graphicData uri="http://schemas.openxmlformats.org/drawingml/2006/diagram">
+                <dgm:relIds xmlns:dgm="http://schemas.openxmlformats.org/drawingml/2006/diagram" xmlns:r="http://schemas.openxmlformats.org/officeDocument/2006/relationships" r:dm="rId16" r:lo="rId17" r:qs="rId18" r:cs="rId19"/>
+              </a:graphicData>
+            </a:graphic>
+            <wp14:sizeRelH relativeFrom="margin">
+              <wp14:pctWidth>0</wp14:pctWidth>
+            </wp14:sizeRelH>
+            <wp14:sizeRelV relativeFrom="margin">
+              <wp14:pctHeight>0</wp14:pctHeight>
+            </wp14:sizeRelV>
+          </wp:anchor>
+        </w:drawing>
+      </w:r>
+    </w:p>
+    <w:p>
+      <w:pPr>
+        <w:ind w:left="720"/>
+        <w:rPr>
+          <w:b/>
+          <w:bCs/>
+          <w:sz w:val="40"/>
+          <w:szCs w:val="40"/>
+        </w:rPr>
+      </w:pPr>
+      <w:r>
+        <w:rPr>
+          <w:b/>
+          <w:bCs/>
+          <w:noProof/>
+          <w:sz w:val="40"/>
+          <w:szCs w:val="40"/>
+        </w:rPr>
         <mc:AlternateContent>
           <mc:Choice Requires="wps">
             <w:drawing>
-              <wp:anchor distT="0" distB="0" distL="114300" distR="114300" simplePos="0" relativeHeight="251659264" behindDoc="0" locked="0" layoutInCell="1" allowOverlap="1" wp14:anchorId="7A7AF44C" wp14:editId="2C153800">
+              <wp:anchor distT="0" distB="0" distL="114300" distR="114300" simplePos="0" relativeHeight="251659264" behindDoc="0" locked="0" layoutInCell="1" allowOverlap="1" wp14:anchorId="7A7AF44C" wp14:editId="04309FFF">
                 <wp:simplePos x="0" y="0"/>
                 <wp:positionH relativeFrom="margin">
-                  <wp:posOffset>2365044</wp:posOffset>
+                  <wp:posOffset>-92710</wp:posOffset>
                 </wp:positionH>
                 <wp:positionV relativeFrom="paragraph">
-                  <wp:posOffset>164879</wp:posOffset>
+                  <wp:posOffset>1054100</wp:posOffset>
                 </wp:positionV>
-                <wp:extent cx="1949824" cy="1165412"/>
-                <wp:effectExtent l="0" t="0" r="12700" b="15875"/>
+                <wp:extent cx="2080260" cy="1182370"/>
+                <wp:effectExtent l="0" t="0" r="15240" b="17780"/>
                 <wp:wrapNone/>
                 <wp:docPr id="2" name="Text Box 2"/>
                 <wp:cNvGraphicFramePr/>
@@ -2288,7 +2432,7 @@
                       <wps:spPr>
                         <a:xfrm>
                           <a:off x="0" y="0"/>
-                          <a:ext cx="1949824" cy="1165412"/>
+                          <a:ext cx="2080260" cy="1182370"/>
                         </a:xfrm>
                         <a:prstGeom prst="rect">
                           <a:avLst/>
@@ -2501,7 +2645,7 @@
           </mc:Choice>
           <mc:Fallback>
             <w:pict>
-              <v:shape w14:anchorId="7A7AF44C" id="Text Box 2" o:spid="_x0000_s1029" type="#_x0000_t202" style="position:absolute;left:0;text-align:left;margin-left:186.2pt;margin-top:13pt;width:153.55pt;height:91.75pt;z-index:251659264;visibility:visible;mso-wrap-style:square;mso-width-percent:0;mso-height-percent:0;mso-wrap-distance-left:9pt;mso-wrap-distance-top:0;mso-wrap-distance-right:9pt;mso-wrap-distance-bottom:0;mso-position-horizontal:absolute;mso-position-horizontal-relative:margin;mso-position-vertical:absolute;mso-position-vertical-relative:text;mso-width-percent:0;mso-height-percent:0;mso-width-relative:margin;mso-height-relative:margin;v-text-anchor:top" o:gfxdata="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" fillcolor="white [3201]" strokeweight=".5pt">
+              <v:shape w14:anchorId="7A7AF44C" id="Text Box 2" o:spid="_x0000_s1030" type="#_x0000_t202" style="position:absolute;left:0;text-align:left;margin-left:-7.3pt;margin-top:83pt;width:163.8pt;height:93.1pt;z-index:251659264;visibility:visible;mso-wrap-style:square;mso-width-percent:0;mso-height-percent:0;mso-wrap-distance-left:9pt;mso-wrap-distance-top:0;mso-wrap-distance-right:9pt;mso-wrap-distance-bottom:0;mso-position-horizontal:absolute;mso-position-horizontal-relative:margin;mso-position-vertical:absolute;mso-position-vertical-relative:text;mso-width-percent:0;mso-height-percent:0;mso-width-relative:margin;mso-height-relative:margin;v-text-anchor:top" o:gfxdata="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" fillcolor="white [3201]" strokeweight=".5pt">
                 <v:textbox>
                   <w:txbxContent>
                     <w:p>
@@ -2699,8 +2843,325 @@
         </w:rPr>
       </w:pPr>
     </w:p>
+    <w:p>
+      <w:pPr>
+        <w:ind w:left="720"/>
+        <w:rPr>
+          <w:b/>
+          <w:bCs/>
+          <w:sz w:val="40"/>
+          <w:szCs w:val="40"/>
+        </w:rPr>
+      </w:pPr>
+    </w:p>
+    <w:p>
+      <w:pPr>
+        <w:ind w:left="720"/>
+        <w:rPr>
+          <w:b/>
+          <w:bCs/>
+          <w:sz w:val="40"/>
+          <w:szCs w:val="40"/>
+        </w:rPr>
+      </w:pPr>
+      <w:r>
+        <w:rPr>
+          <w:b/>
+          <w:bCs/>
+          <w:noProof/>
+          <w:sz w:val="40"/>
+          <w:szCs w:val="40"/>
+        </w:rPr>
+        <mc:AlternateContent>
+          <mc:Choice Requires="wps">
+            <w:drawing>
+              <wp:anchor distT="0" distB="0" distL="114300" distR="114300" simplePos="0" relativeHeight="251675648" behindDoc="0" locked="0" layoutInCell="1" allowOverlap="1" wp14:anchorId="1AC412BD" wp14:editId="1DC242A5">
+                <wp:simplePos x="0" y="0"/>
+                <wp:positionH relativeFrom="margin">
+                  <wp:align>left</wp:align>
+                </wp:positionH>
+                <wp:positionV relativeFrom="paragraph">
+                  <wp:posOffset>118014</wp:posOffset>
+                </wp:positionV>
+                <wp:extent cx="2080260" cy="1354348"/>
+                <wp:effectExtent l="0" t="0" r="15240" b="17780"/>
+                <wp:wrapNone/>
+                <wp:docPr id="5" name="Text Box 5"/>
+                <wp:cNvGraphicFramePr/>
+                <a:graphic xmlns:a="http://schemas.openxmlformats.org/drawingml/2006/main">
+                  <a:graphicData uri="http://schemas.microsoft.com/office/word/2010/wordprocessingShape">
+                    <wps:wsp>
+                      <wps:cNvSpPr txBox="1"/>
+                      <wps:spPr>
+                        <a:xfrm>
+                          <a:off x="0" y="0"/>
+                          <a:ext cx="2080260" cy="1354348"/>
+                        </a:xfrm>
+                        <a:prstGeom prst="rect">
+                          <a:avLst/>
+                        </a:prstGeom>
+                        <a:solidFill>
+                          <a:schemeClr val="lt1"/>
+                        </a:solidFill>
+                        <a:ln w="6350">
+                          <a:solidFill>
+                            <a:prstClr val="black"/>
+                          </a:solidFill>
+                        </a:ln>
+                      </wps:spPr>
+                      <wps:txbx>
+                        <w:txbxContent>
+                          <w:p>
+                            <w:pPr>
+                              <w:rPr>
+                                <w:b/>
+                                <w:bCs/>
+                                <w:sz w:val="24"/>
+                                <w:szCs w:val="24"/>
+                              </w:rPr>
+                            </w:pPr>
+                            <w:r>
+                              <w:rPr>
+                                <w:b/>
+                                <w:bCs/>
+                                <w:sz w:val="24"/>
+                                <w:szCs w:val="24"/>
+                              </w:rPr>
+                              <w:t>+ Selection.</w:t>
+                            </w:r>
+                          </w:p>
+                          <w:p>
+                            <w:pPr>
+                              <w:rPr>
+                                <w:b/>
+                                <w:bCs/>
+                                <w:sz w:val="24"/>
+                                <w:szCs w:val="24"/>
+                              </w:rPr>
+                            </w:pPr>
+                            <w:r>
+                              <w:rPr>
+                                <w:b/>
+                                <w:bCs/>
+                                <w:sz w:val="24"/>
+                                <w:szCs w:val="24"/>
+                              </w:rPr>
+                              <w:t>+UP/DOWN</w:t>
+                            </w:r>
+                          </w:p>
+                          <w:p>
+                            <w:pPr>
+                              <w:rPr>
+                                <w:b/>
+                                <w:bCs/>
+                                <w:sz w:val="40"/>
+                                <w:szCs w:val="40"/>
+                              </w:rPr>
+                            </w:pPr>
+                            <w:r>
+                              <w:rPr>
+                                <w:b/>
+                                <w:bCs/>
+                                <w:sz w:val="24"/>
+                                <w:szCs w:val="24"/>
+                              </w:rPr>
+                              <w:t>+ Changing</w:t>
+                            </w:r>
+                            <w:r>
+                              <w:rPr>
+                                <w:b/>
+                                <w:bCs/>
+                                <w:sz w:val="40"/>
+                                <w:szCs w:val="40"/>
+                              </w:rPr>
+                              <w:t xml:space="preserve"> Option.</w:t>
+                            </w:r>
+                          </w:p>
+                          <w:p>
+                            <w:pPr>
+                              <w:pStyle w:val="ListParagraph"/>
+                              <w:numPr>
+                                <w:ilvl w:val="0"/>
+                                <w:numId w:val="1"/>
+                              </w:numPr>
+                              <w:ind w:left="1080"/>
+                              <w:rPr>
+                                <w:sz w:val="16"/>
+                                <w:szCs w:val="16"/>
+                              </w:rPr>
+                            </w:pPr>
+                          </w:p>
+                        </w:txbxContent>
+                      </wps:txbx>
+                      <wps:bodyPr rot="0" spcFirstLastPara="0" vertOverflow="overflow" horzOverflow="overflow" vert="horz" wrap="square" lIns="91440" tIns="45720" rIns="91440" bIns="45720" numCol="1" spcCol="0" rtlCol="0" fromWordArt="0" anchor="t" anchorCtr="0" forceAA="0" compatLnSpc="1">
+                        <a:prstTxWarp prst="textNoShape">
+                          <a:avLst/>
+                        </a:prstTxWarp>
+                        <a:noAutofit/>
+                      </wps:bodyPr>
+                    </wps:wsp>
+                  </a:graphicData>
+                </a:graphic>
+                <wp14:sizeRelH relativeFrom="margin">
+                  <wp14:pctWidth>0</wp14:pctWidth>
+                </wp14:sizeRelH>
+                <wp14:sizeRelV relativeFrom="margin">
+                  <wp14:pctHeight>0</wp14:pctHeight>
+                </wp14:sizeRelV>
+              </wp:anchor>
+            </w:drawing>
+          </mc:Choice>
+          <mc:Fallback>
+            <w:pict>
+              <v:shape w14:anchorId="1AC412BD" id="Text Box 5" o:spid="_x0000_s1031" type="#_x0000_t202" style="position:absolute;left:0;text-align:left;margin-left:0;margin-top:9.3pt;width:163.8pt;height:106.65pt;z-index:251675648;visibility:visible;mso-wrap-style:square;mso-width-percent:0;mso-height-percent:0;mso-wrap-distance-left:9pt;mso-wrap-distance-top:0;mso-wrap-distance-right:9pt;mso-wrap-distance-bottom:0;mso-position-horizontal:left;mso-position-horizontal-relative:margin;mso-position-vertical:absolute;mso-position-vertical-relative:text;mso-width-percent:0;mso-height-percent:0;mso-width-relative:margin;mso-height-relative:margin;v-text-anchor:top" o:gfxdata="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" fillcolor="white [3201]" strokeweight=".5pt">
+                <v:textbox>
+                  <w:txbxContent>
+                    <w:p>
+                      <w:pPr>
+                        <w:rPr>
+                          <w:b/>
+                          <w:bCs/>
+                          <w:sz w:val="24"/>
+                          <w:szCs w:val="24"/>
+                        </w:rPr>
+                      </w:pPr>
+                      <w:r>
+                        <w:rPr>
+                          <w:b/>
+                          <w:bCs/>
+                          <w:sz w:val="24"/>
+                          <w:szCs w:val="24"/>
+                        </w:rPr>
+                        <w:t>+ Selection.</w:t>
+                      </w:r>
+                    </w:p>
+                    <w:p>
+                      <w:pPr>
+                        <w:rPr>
+                          <w:b/>
+                          <w:bCs/>
+                          <w:sz w:val="24"/>
+                          <w:szCs w:val="24"/>
+                        </w:rPr>
+                      </w:pPr>
+                      <w:r>
+                        <w:rPr>
+                          <w:b/>
+                          <w:bCs/>
+                          <w:sz w:val="24"/>
+                          <w:szCs w:val="24"/>
+                        </w:rPr>
+                        <w:t>+UP/DOWN</w:t>
+                      </w:r>
+                    </w:p>
+                    <w:p>
+                      <w:pPr>
+                        <w:rPr>
+                          <w:b/>
+                          <w:bCs/>
+                          <w:sz w:val="40"/>
+                          <w:szCs w:val="40"/>
+                        </w:rPr>
+                      </w:pPr>
+                      <w:r>
+                        <w:rPr>
+                          <w:b/>
+                          <w:bCs/>
+                          <w:sz w:val="24"/>
+                          <w:szCs w:val="24"/>
+                        </w:rPr>
+                        <w:t>+ Changing</w:t>
+                      </w:r>
+                      <w:r>
+                        <w:rPr>
+                          <w:b/>
+                          <w:bCs/>
+                          <w:sz w:val="40"/>
+                          <w:szCs w:val="40"/>
+                        </w:rPr>
+                        <w:t xml:space="preserve"> Option.</w:t>
+                      </w:r>
+                    </w:p>
+                    <w:p>
+                      <w:pPr>
+                        <w:pStyle w:val="ListParagraph"/>
+                        <w:numPr>
+                          <w:ilvl w:val="0"/>
+                          <w:numId w:val="1"/>
+                        </w:numPr>
+                        <w:ind w:left="1080"/>
+                        <w:rPr>
+                          <w:sz w:val="16"/>
+                          <w:szCs w:val="16"/>
+                        </w:rPr>
+                      </w:pPr>
+                    </w:p>
+                  </w:txbxContent>
+                </v:textbox>
+                <w10:wrap anchorx="margin"/>
+              </v:shape>
+            </w:pict>
+          </mc:Fallback>
+        </mc:AlternateContent>
+      </w:r>
+    </w:p>
+    <w:p>
+      <w:pPr>
+        <w:ind w:left="720"/>
+        <w:rPr>
+          <w:b/>
+          <w:bCs/>
+          <w:sz w:val="40"/>
+          <w:szCs w:val="40"/>
+        </w:rPr>
+      </w:pPr>
+    </w:p>
+    <w:p>
+      <w:pPr>
+        <w:ind w:left="720"/>
+        <w:rPr>
+          <w:b/>
+          <w:bCs/>
+          <w:sz w:val="40"/>
+          <w:szCs w:val="40"/>
+        </w:rPr>
+      </w:pPr>
+    </w:p>
+    <w:p>
+      <w:pPr>
+        <w:ind w:left="720"/>
+        <w:rPr>
+          <w:b/>
+          <w:bCs/>
+          <w:sz w:val="40"/>
+          <w:szCs w:val="40"/>
+        </w:rPr>
+      </w:pPr>
+    </w:p>
+    <w:p>
+      <w:pPr>
+        <w:ind w:left="720"/>
+        <w:rPr>
+          <w:b/>
+          <w:bCs/>
+          <w:sz w:val="40"/>
+          <w:szCs w:val="40"/>
+        </w:rPr>
+      </w:pPr>
+    </w:p>
+    <w:p>
+      <w:pPr>
+        <w:ind w:left="720"/>
+        <w:rPr>
+          <w:b/>
+          <w:bCs/>
+          <w:sz w:val="40"/>
+          <w:szCs w:val="40"/>
+        </w:rPr>
+      </w:pPr>
+    </w:p>
     <w:sectPr>
-      <w:headerReference w:type="default" r:id="rId16"/>
+      <w:headerReference w:type="default" r:id="rId21"/>
       <w:pgSz w:w="12240" w:h="15840"/>
       <w:pgMar w:top="0" w:right="720" w:bottom="720" w:left="720" w:header="720" w:footer="720" w:gutter="0"/>
       <w:pgBorders w:offsetFrom="page">
@@ -3124,16 +3585,16 @@
         </mc:Choice>
         <mc:Fallback>
           <w:pict>
-            <v:group w14:anchorId="0F5BEFD0" id="Group 158" o:spid="_x0000_s1030" style="position:absolute;margin-left:0;margin-top:17.5pt;width:133.9pt;height:80.65pt;z-index:251659264;mso-position-horizontal:left;mso-position-horizontal-relative:page;mso-position-vertical-relative:page;mso-width-relative:margin;mso-height-relative:margin" coordsize="17007,10241" o:gfxdata="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">
-              <v:group id="Group 159" o:spid="_x0000_s1031" style="position:absolute;width:17007;height:10241" coordsize="17007,10241" o:gfxdata="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">
-                <v:rect id="Rectangle 160" o:spid="_x0000_s1032" style="position:absolute;width:17007;height:10241;visibility:visible;mso-wrap-style:square;v-text-anchor:middle" o:gfxdata="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" fillcolor="white [3212]" stroked="f" strokeweight="1pt">
+            <v:group w14:anchorId="0F5BEFD0" id="Group 158" o:spid="_x0000_s1032" style="position:absolute;margin-left:0;margin-top:17.5pt;width:133.9pt;height:80.65pt;z-index:251659264;mso-position-horizontal:left;mso-position-horizontal-relative:page;mso-position-vertical-relative:page;mso-width-relative:margin;mso-height-relative:margin" coordsize="17007,10241" o:gfxdata="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">
+              <v:group id="Group 159" o:spid="_x0000_s1033" style="position:absolute;width:17007;height:10241" coordsize="17007,10241" o:gfxdata="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">
+                <v:rect id="Rectangle 160" o:spid="_x0000_s1034" style="position:absolute;width:17007;height:10241;visibility:visible;mso-wrap-style:square;v-text-anchor:middle" o:gfxdata="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" fillcolor="white [3212]" stroked="f" strokeweight="1pt">
                   <v:fill opacity="0"/>
                 </v:rect>
-                <v:shape id="Rectangle 1" o:spid="_x0000_s1033" style="position:absolute;left:2286;width:14630;height:10149;visibility:visible;mso-wrap-style:square;v-text-anchor:middle" coordsize="1462822,1014481" o:gfxdata="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" path="m,l1462822,,910372,376306,,1014481,,xe" fillcolor="#4472c4 [3204]" stroked="f" strokeweight="1pt">
+                <v:shape id="Rectangle 1" o:spid="_x0000_s1035" style="position:absolute;left:2286;width:14630;height:10149;visibility:visible;mso-wrap-style:square;v-text-anchor:middle" coordsize="1462822,1014481" o:gfxdata="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" path="m,l1462822,,910372,376306,,1014481,,xe" fillcolor="#4472c4 [3204]" stroked="f" strokeweight="1pt">
                   <v:stroke joinstyle="miter"/>
                   <v:path arrowok="t" o:connecttype="custom" o:connectlocs="0,0;1463040,0;910508,376493;0,1014984;0,0" o:connectangles="0,0,0,0,0"/>
                 </v:shape>
-                <v:rect id="Rectangle 162" o:spid="_x0000_s1034" style="position:absolute;left:2286;width:14721;height:10241;visibility:visible;mso-wrap-style:square;v-text-anchor:middle" o:gfxdata="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" stroked="f" strokeweight="1pt">
+                <v:rect id="Rectangle 162" o:spid="_x0000_s1036" style="position:absolute;left:2286;width:14721;height:10241;visibility:visible;mso-wrap-style:square;v-text-anchor:middle" o:gfxdata="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" stroked="f" strokeweight="1pt">
                   <v:fill r:id="rId2" o:title="" recolor="t" rotate="t" type="frame"/>
                 </v:rect>
               </v:group>
@@ -3141,7 +3602,7 @@
                 <v:stroke joinstyle="miter"/>
                 <v:path gradientshapeok="t" o:connecttype="rect"/>
               </v:shapetype>
-              <v:shape id="Text Box 163" o:spid="_x0000_s1035" type="#_x0000_t202" style="position:absolute;left:2370;top:189;width:4428;height:3753;flip:x;visibility:visible;mso-wrap-style:square;v-text-anchor:middle" o:gfxdata="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" filled="f" stroked="f" strokeweight=".5pt">
+              <v:shape id="Text Box 163" o:spid="_x0000_s1037" type="#_x0000_t202" style="position:absolute;left:2370;top:189;width:4428;height:3753;flip:x;visibility:visible;mso-wrap-style:square;v-text-anchor:middle" o:gfxdata="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" filled="f" stroked="f" strokeweight=".5pt">
                 <v:textbox inset=",7.2pt,,7.2pt">
                   <w:txbxContent>
                     <w:p>
@@ -3217,6 +3678,95 @@
 <file path=word/numbering.xml><?xml version="1.0" encoding="utf-8"?>
 <w:numbering xmlns:wpc="http://schemas.microsoft.com/office/word/2010/wordprocessingCanvas" xmlns:cx="http://schemas.microsoft.com/office/drawing/2014/chartex" xmlns:cx1="http://schemas.microsoft.com/office/drawing/2015/9/8/chartex" xmlns:cx2="http://schemas.microsoft.com/office/drawing/2015/10/21/chartex" xmlns:cx3="http://schemas.microsoft.com/office/drawing/2016/5/9/chartex" xmlns:cx4="http://schemas.microsoft.com/office/drawing/2016/5/10/chartex" xmlns:cx5="http://schemas.microsoft.com/office/drawing/2016/5/11/chartex" xmlns:cx6="http://schemas.microsoft.com/office/drawing/2016/5/12/chartex" xmlns:cx7="http://schemas.microsoft.com/office/drawing/2016/5/13/chartex" xmlns:cx8="http://schemas.microsoft.com/office/drawing/2016/5/14/chartex" xmlns:mc="http://schemas.openxmlformats.org/markup-compatibility/2006" xmlns:aink="http://schemas.microsoft.com/office/drawing/2016/ink" xmlns:am3d="http://schemas.microsoft.com/office/drawing/2017/model3d" xmlns:o="urn:schemas-microsoft-com:office:office" xmlns:r="http://schemas.openxmlformats.org/officeDocument/2006/relationships" xmlns:m="http://schemas.openxmlformats.org/officeDocument/2006/math" xmlns:v="urn:schemas-microsoft-com:vml" xmlns:wp14="http://schemas.microsoft.com/office/word/2010/wordprocessingDrawing" xmlns:wp="http://schemas.openxmlformats.org/drawingml/2006/wordprocessingDrawing" xmlns:w10="urn:schemas-microsoft-com:office:word" xmlns:w="http://schemas.openxmlformats.org/wordprocessingml/2006/main" xmlns:w14="http://schemas.microsoft.com/office/word/2010/wordml" xmlns:w15="http://schemas.microsoft.com/office/word/2012/wordml" xmlns:w16cex="http://schemas.microsoft.com/office/word/2018/wordml/cex" xmlns:w16cid="http://schemas.microsoft.com/office/word/2016/wordml/cid" xmlns:w16="http://schemas.microsoft.com/office/word/2018/wordml" xmlns:w16se="http://schemas.microsoft.com/office/word/2015/wordml/symex" xmlns:wpg="http://schemas.microsoft.com/office/word/2010/wordprocessingGroup" xmlns:wpi="http://schemas.microsoft.com/office/word/2010/wordprocessingInk" xmlns:wne="http://schemas.microsoft.com/office/word/2006/wordml" xmlns:wps="http://schemas.microsoft.com/office/word/2010/wordprocessingShape" mc:Ignorable="w14 w15 w16se w16cid w16 w16cex wp14">
   <w:abstractNum w:abstractNumId="0" w15:restartNumberingAfterBreak="0">
+    <w:nsid w:val="05750995"/>
+    <w:multiLevelType w:val="hybridMultilevel"/>
+    <w:tmpl w:val="4394E1E2"/>
+    <w:lvl w:ilvl="0" w:tplc="0409000F">
+      <w:start w:val="1"/>
+      <w:numFmt w:val="decimal"/>
+      <w:lvlText w:val="%1."/>
+      <w:lvlJc w:val="left"/>
+      <w:pPr>
+        <w:ind w:left="720" w:hanging="360"/>
+      </w:pPr>
+      <w:rPr>
+        <w:rFonts w:hint="default"/>
+      </w:rPr>
+    </w:lvl>
+    <w:lvl w:ilvl="1" w:tplc="04090019" w:tentative="1">
+      <w:start w:val="1"/>
+      <w:numFmt w:val="lowerLetter"/>
+      <w:lvlText w:val="%2."/>
+      <w:lvlJc w:val="left"/>
+      <w:pPr>
+        <w:ind w:left="1440" w:hanging="360"/>
+      </w:pPr>
+    </w:lvl>
+    <w:lvl w:ilvl="2" w:tplc="0409001B" w:tentative="1">
+      <w:start w:val="1"/>
+      <w:numFmt w:val="lowerRoman"/>
+      <w:lvlText w:val="%3."/>
+      <w:lvlJc w:val="right"/>
+      <w:pPr>
+        <w:ind w:left="2160" w:hanging="180"/>
+      </w:pPr>
+    </w:lvl>
+    <w:lvl w:ilvl="3" w:tplc="0409000F" w:tentative="1">
+      <w:start w:val="1"/>
+      <w:numFmt w:val="decimal"/>
+      <w:lvlText w:val="%4."/>
+      <w:lvlJc w:val="left"/>
+      <w:pPr>
+        <w:ind w:left="2880" w:hanging="360"/>
+      </w:pPr>
+    </w:lvl>
+    <w:lvl w:ilvl="4" w:tplc="04090019" w:tentative="1">
+      <w:start w:val="1"/>
+      <w:numFmt w:val="lowerLetter"/>
+      <w:lvlText w:val="%5."/>
+      <w:lvlJc w:val="left"/>
+      <w:pPr>
+        <w:ind w:left="3600" w:hanging="360"/>
+      </w:pPr>
+    </w:lvl>
+    <w:lvl w:ilvl="5" w:tplc="0409001B" w:tentative="1">
+      <w:start w:val="1"/>
+      <w:numFmt w:val="lowerRoman"/>
+      <w:lvlText w:val="%6."/>
+      <w:lvlJc w:val="right"/>
+      <w:pPr>
+        <w:ind w:left="4320" w:hanging="180"/>
+      </w:pPr>
+    </w:lvl>
+    <w:lvl w:ilvl="6" w:tplc="0409000F" w:tentative="1">
+      <w:start w:val="1"/>
+      <w:numFmt w:val="decimal"/>
+      <w:lvlText w:val="%7."/>
+      <w:lvlJc w:val="left"/>
+      <w:pPr>
+        <w:ind w:left="5040" w:hanging="360"/>
+      </w:pPr>
+    </w:lvl>
+    <w:lvl w:ilvl="7" w:tplc="04090019" w:tentative="1">
+      <w:start w:val="1"/>
+      <w:numFmt w:val="lowerLetter"/>
+      <w:lvlText w:val="%8."/>
+      <w:lvlJc w:val="left"/>
+      <w:pPr>
+        <w:ind w:left="5760" w:hanging="360"/>
+      </w:pPr>
+    </w:lvl>
+    <w:lvl w:ilvl="8" w:tplc="0409001B" w:tentative="1">
+      <w:start w:val="1"/>
+      <w:numFmt w:val="lowerRoman"/>
+      <w:lvlText w:val="%9."/>
+      <w:lvlJc w:val="right"/>
+      <w:pPr>
+        <w:ind w:left="6480" w:hanging="180"/>
+      </w:pPr>
+    </w:lvl>
+  </w:abstractNum>
+  <w:abstractNum w:abstractNumId="1" w15:restartNumberingAfterBreak="0">
     <w:nsid w:val="09B23561"/>
     <w:multiLevelType w:val="hybridMultilevel"/>
     <w:tmpl w:val="4D8EBADC"/>
@@ -3305,7 +3855,7 @@
       </w:pPr>
     </w:lvl>
   </w:abstractNum>
-  <w:abstractNum w:abstractNumId="1" w15:restartNumberingAfterBreak="0">
+  <w:abstractNum w:abstractNumId="2" w15:restartNumberingAfterBreak="0">
     <w:nsid w:val="0C095C3D"/>
     <w:multiLevelType w:val="hybridMultilevel"/>
     <w:tmpl w:val="E200CE2C"/>
@@ -3394,7 +3944,7 @@
       </w:pPr>
     </w:lvl>
   </w:abstractNum>
-  <w:abstractNum w:abstractNumId="2" w15:restartNumberingAfterBreak="0">
+  <w:abstractNum w:abstractNumId="3" w15:restartNumberingAfterBreak="0">
     <w:nsid w:val="38D44FC5"/>
     <w:multiLevelType w:val="hybridMultilevel"/>
     <w:tmpl w:val="E62E03EC"/>
@@ -3483,7 +4033,7 @@
       </w:pPr>
     </w:lvl>
   </w:abstractNum>
-  <w:abstractNum w:abstractNumId="3" w15:restartNumberingAfterBreak="0">
+  <w:abstractNum w:abstractNumId="4" w15:restartNumberingAfterBreak="0">
     <w:nsid w:val="54B269B9"/>
     <w:multiLevelType w:val="hybridMultilevel"/>
     <w:tmpl w:val="153AA4C0"/>
@@ -3572,7 +4122,7 @@
       </w:pPr>
     </w:lvl>
   </w:abstractNum>
-  <w:abstractNum w:abstractNumId="4" w15:restartNumberingAfterBreak="0">
+  <w:abstractNum w:abstractNumId="5" w15:restartNumberingAfterBreak="0">
     <w:nsid w:val="71CF701B"/>
     <w:multiLevelType w:val="hybridMultilevel"/>
     <w:tmpl w:val="641E6B2E"/>
@@ -3662,19 +4212,22 @@
     </w:lvl>
   </w:abstractNum>
   <w:num w:numId="1">
+    <w:abstractNumId w:val="3"/>
+  </w:num>
+  <w:num w:numId="2">
     <w:abstractNumId w:val="2"/>
   </w:num>
-  <w:num w:numId="2">
+  <w:num w:numId="3">
+    <w:abstractNumId w:val="5"/>
+  </w:num>
+  <w:num w:numId="4">
     <w:abstractNumId w:val="1"/>
   </w:num>
-  <w:num w:numId="3">
+  <w:num w:numId="5">
     <w:abstractNumId w:val="4"/>
   </w:num>
-  <w:num w:numId="4">
+  <w:num w:numId="6">
     <w:abstractNumId w:val="0"/>
-  </w:num>
-  <w:num w:numId="5">
-    <w:abstractNumId w:val="3"/>
   </w:num>
 </w:numbering>
 </file>
@@ -4933,6 +5486,753 @@
 </dgm:colorsDef>
 </file>
 
+<file path=word/diagrams/colors2.xml><?xml version="1.0" encoding="utf-8"?>
+<dgm:colorsDef xmlns:dgm="http://schemas.openxmlformats.org/drawingml/2006/diagram" xmlns:a="http://schemas.openxmlformats.org/drawingml/2006/main" uniqueId="urn:microsoft.com/office/officeart/2005/8/colors/accent1_2">
+  <dgm:title val=""/>
+  <dgm:desc val=""/>
+  <dgm:catLst>
+    <dgm:cat type="accent1" pri="11200"/>
+  </dgm:catLst>
+  <dgm:styleLbl name="node0">
+    <dgm:fillClrLst meth="repeat">
+      <a:schemeClr val="accent1"/>
+    </dgm:fillClrLst>
+    <dgm:linClrLst meth="repeat">
+      <a:schemeClr val="lt1"/>
+    </dgm:linClrLst>
+    <dgm:effectClrLst/>
+    <dgm:txLinClrLst/>
+    <dgm:txFillClrLst/>
+    <dgm:txEffectClrLst/>
+  </dgm:styleLbl>
+  <dgm:styleLbl name="alignNode1">
+    <dgm:fillClrLst meth="repeat">
+      <a:schemeClr val="accent1"/>
+    </dgm:fillClrLst>
+    <dgm:linClrLst meth="repeat">
+      <a:schemeClr val="accent1"/>
+    </dgm:linClrLst>
+    <dgm:effectClrLst/>
+    <dgm:txLinClrLst/>
+    <dgm:txFillClrLst/>
+    <dgm:txEffectClrLst/>
+  </dgm:styleLbl>
+  <dgm:styleLbl name="node1">
+    <dgm:fillClrLst meth="repeat">
+      <a:schemeClr val="accent1"/>
+    </dgm:fillClrLst>
+    <dgm:linClrLst meth="repeat">
+      <a:schemeClr val="lt1"/>
+    </dgm:linClrLst>
+    <dgm:effectClrLst/>
+    <dgm:txLinClrLst/>
+    <dgm:txFillClrLst/>
+    <dgm:txEffectClrLst/>
+  </dgm:styleLbl>
+  <dgm:styleLbl name="lnNode1">
+    <dgm:fillClrLst meth="repeat">
+      <a:schemeClr val="accent1"/>
+    </dgm:fillClrLst>
+    <dgm:linClrLst meth="repeat">
+      <a:schemeClr val="lt1"/>
+    </dgm:linClrLst>
+    <dgm:effectClrLst/>
+    <dgm:txLinClrLst/>
+    <dgm:txFillClrLst/>
+    <dgm:txEffectClrLst/>
+  </dgm:styleLbl>
+  <dgm:styleLbl name="vennNode1">
+    <dgm:fillClrLst meth="repeat">
+      <a:schemeClr val="accent1">
+        <a:alpha val="50000"/>
+      </a:schemeClr>
+    </dgm:fillClrLst>
+    <dgm:linClrLst meth="repeat">
+      <a:schemeClr val="lt1"/>
+    </dgm:linClrLst>
+    <dgm:effectClrLst/>
+    <dgm:txLinClrLst/>
+    <dgm:txFillClrLst/>
+    <dgm:txEffectClrLst/>
+  </dgm:styleLbl>
+  <dgm:styleLbl name="node2">
+    <dgm:fillClrLst meth="repeat">
+      <a:schemeClr val="accent1"/>
+    </dgm:fillClrLst>
+    <dgm:linClrLst meth="repeat">
+      <a:schemeClr val="lt1"/>
+    </dgm:linClrLst>
+    <dgm:effectClrLst/>
+    <dgm:txLinClrLst/>
+    <dgm:txFillClrLst/>
+    <dgm:txEffectClrLst/>
+  </dgm:styleLbl>
+  <dgm:styleLbl name="node3">
+    <dgm:fillClrLst meth="repeat">
+      <a:schemeClr val="accent1"/>
+    </dgm:fillClrLst>
+    <dgm:linClrLst meth="repeat">
+      <a:schemeClr val="lt1"/>
+    </dgm:linClrLst>
+    <dgm:effectClrLst/>
+    <dgm:txLinClrLst/>
+    <dgm:txFillClrLst/>
+    <dgm:txEffectClrLst/>
+  </dgm:styleLbl>
+  <dgm:styleLbl name="node4">
+    <dgm:fillClrLst meth="repeat">
+      <a:schemeClr val="accent1"/>
+    </dgm:fillClrLst>
+    <dgm:linClrLst meth="repeat">
+      <a:schemeClr val="lt1"/>
+    </dgm:linClrLst>
+    <dgm:effectClrLst/>
+    <dgm:txLinClrLst/>
+    <dgm:txFillClrLst/>
+    <dgm:txEffectClrLst/>
+  </dgm:styleLbl>
+  <dgm:styleLbl name="fgImgPlace1">
+    <dgm:fillClrLst meth="repeat">
+      <a:schemeClr val="accent1">
+        <a:tint val="50000"/>
+      </a:schemeClr>
+    </dgm:fillClrLst>
+    <dgm:linClrLst meth="repeat">
+      <a:schemeClr val="lt1"/>
+    </dgm:linClrLst>
+    <dgm:effectClrLst/>
+    <dgm:txLinClrLst/>
+    <dgm:txFillClrLst meth="repeat">
+      <a:schemeClr val="lt1"/>
+    </dgm:txFillClrLst>
+    <dgm:txEffectClrLst/>
+  </dgm:styleLbl>
+  <dgm:styleLbl name="alignImgPlace1">
+    <dgm:fillClrLst meth="repeat">
+      <a:schemeClr val="accent1">
+        <a:tint val="50000"/>
+      </a:schemeClr>
+    </dgm:fillClrLst>
+    <dgm:linClrLst meth="repeat">
+      <a:schemeClr val="lt1"/>
+    </dgm:linClrLst>
+    <dgm:effectClrLst/>
+    <dgm:txLinClrLst/>
+    <dgm:txFillClrLst meth="repeat">
+      <a:schemeClr val="lt1"/>
+    </dgm:txFillClrLst>
+    <dgm:txEffectClrLst/>
+  </dgm:styleLbl>
+  <dgm:styleLbl name="bgImgPlace1">
+    <dgm:fillClrLst meth="repeat">
+      <a:schemeClr val="accent1">
+        <a:tint val="50000"/>
+      </a:schemeClr>
+    </dgm:fillClrLst>
+    <dgm:linClrLst meth="repeat">
+      <a:schemeClr val="lt1"/>
+    </dgm:linClrLst>
+    <dgm:effectClrLst/>
+    <dgm:txLinClrLst/>
+    <dgm:txFillClrLst meth="repeat">
+      <a:schemeClr val="lt1"/>
+    </dgm:txFillClrLst>
+    <dgm:txEffectClrLst/>
+  </dgm:styleLbl>
+  <dgm:styleLbl name="sibTrans2D1">
+    <dgm:fillClrLst meth="repeat">
+      <a:schemeClr val="accent1">
+        <a:tint val="60000"/>
+      </a:schemeClr>
+    </dgm:fillClrLst>
+    <dgm:linClrLst meth="repeat">
+      <a:schemeClr val="accent1">
+        <a:tint val="60000"/>
+      </a:schemeClr>
+    </dgm:linClrLst>
+    <dgm:effectClrLst/>
+    <dgm:txLinClrLst/>
+    <dgm:txFillClrLst/>
+    <dgm:txEffectClrLst/>
+  </dgm:styleLbl>
+  <dgm:styleLbl name="fgSibTrans2D1">
+    <dgm:fillClrLst meth="repeat">
+      <a:schemeClr val="accent1">
+        <a:tint val="60000"/>
+      </a:schemeClr>
+    </dgm:fillClrLst>
+    <dgm:linClrLst meth="repeat">
+      <a:schemeClr val="accent1">
+        <a:tint val="60000"/>
+      </a:schemeClr>
+    </dgm:linClrLst>
+    <dgm:effectClrLst/>
+    <dgm:txLinClrLst/>
+    <dgm:txFillClrLst/>
+    <dgm:txEffectClrLst/>
+  </dgm:styleLbl>
+  <dgm:styleLbl name="bgSibTrans2D1">
+    <dgm:fillClrLst meth="repeat">
+      <a:schemeClr val="accent1">
+        <a:tint val="60000"/>
+      </a:schemeClr>
+    </dgm:fillClrLst>
+    <dgm:linClrLst meth="repeat">
+      <a:schemeClr val="accent1">
+        <a:tint val="60000"/>
+      </a:schemeClr>
+    </dgm:linClrLst>
+    <dgm:effectClrLst/>
+    <dgm:txLinClrLst/>
+    <dgm:txFillClrLst/>
+    <dgm:txEffectClrLst/>
+  </dgm:styleLbl>
+  <dgm:styleLbl name="sibTrans1D1">
+    <dgm:fillClrLst meth="repeat">
+      <a:schemeClr val="accent1"/>
+    </dgm:fillClrLst>
+    <dgm:linClrLst meth="repeat">
+      <a:schemeClr val="accent1"/>
+    </dgm:linClrLst>
+    <dgm:effectClrLst/>
+    <dgm:txLinClrLst/>
+    <dgm:txFillClrLst meth="repeat">
+      <a:schemeClr val="tx1"/>
+    </dgm:txFillClrLst>
+    <dgm:txEffectClrLst/>
+  </dgm:styleLbl>
+  <dgm:styleLbl name="callout">
+    <dgm:fillClrLst meth="repeat">
+      <a:schemeClr val="accent1"/>
+    </dgm:fillClrLst>
+    <dgm:linClrLst meth="repeat">
+      <a:schemeClr val="accent1">
+        <a:tint val="50000"/>
+      </a:schemeClr>
+    </dgm:linClrLst>
+    <dgm:effectClrLst/>
+    <dgm:txLinClrLst/>
+    <dgm:txFillClrLst meth="repeat">
+      <a:schemeClr val="tx1"/>
+    </dgm:txFillClrLst>
+    <dgm:txEffectClrLst/>
+  </dgm:styleLbl>
+  <dgm:styleLbl name="asst0">
+    <dgm:fillClrLst meth="repeat">
+      <a:schemeClr val="accent1"/>
+    </dgm:fillClrLst>
+    <dgm:linClrLst meth="repeat">
+      <a:schemeClr val="lt1"/>
+    </dgm:linClrLst>
+    <dgm:effectClrLst/>
+    <dgm:txLinClrLst/>
+    <dgm:txFillClrLst/>
+    <dgm:txEffectClrLst/>
+  </dgm:styleLbl>
+  <dgm:styleLbl name="asst1">
+    <dgm:fillClrLst meth="repeat">
+      <a:schemeClr val="accent1"/>
+    </dgm:fillClrLst>
+    <dgm:linClrLst meth="repeat">
+      <a:schemeClr val="lt1"/>
+    </dgm:linClrLst>
+    <dgm:effectClrLst/>
+    <dgm:txLinClrLst/>
+    <dgm:txFillClrLst/>
+    <dgm:txEffectClrLst/>
+  </dgm:styleLbl>
+  <dgm:styleLbl name="asst2">
+    <dgm:fillClrLst meth="repeat">
+      <a:schemeClr val="accent1"/>
+    </dgm:fillClrLst>
+    <dgm:linClrLst meth="repeat">
+      <a:schemeClr val="lt1"/>
+    </dgm:linClrLst>
+    <dgm:effectClrLst/>
+    <dgm:txLinClrLst/>
+    <dgm:txFillClrLst/>
+    <dgm:txEffectClrLst/>
+  </dgm:styleLbl>
+  <dgm:styleLbl name="asst3">
+    <dgm:fillClrLst meth="repeat">
+      <a:schemeClr val="accent1"/>
+    </dgm:fillClrLst>
+    <dgm:linClrLst meth="repeat">
+      <a:schemeClr val="lt1"/>
+    </dgm:linClrLst>
+    <dgm:effectClrLst/>
+    <dgm:txLinClrLst/>
+    <dgm:txFillClrLst/>
+    <dgm:txEffectClrLst/>
+  </dgm:styleLbl>
+  <dgm:styleLbl name="asst4">
+    <dgm:fillClrLst meth="repeat">
+      <a:schemeClr val="accent1"/>
+    </dgm:fillClrLst>
+    <dgm:linClrLst meth="repeat">
+      <a:schemeClr val="lt1"/>
+    </dgm:linClrLst>
+    <dgm:effectClrLst/>
+    <dgm:txLinClrLst/>
+    <dgm:txFillClrLst/>
+    <dgm:txEffectClrLst/>
+  </dgm:styleLbl>
+  <dgm:styleLbl name="parChTrans2D1">
+    <dgm:fillClrLst meth="repeat">
+      <a:schemeClr val="accent1">
+        <a:tint val="60000"/>
+      </a:schemeClr>
+    </dgm:fillClrLst>
+    <dgm:linClrLst meth="repeat">
+      <a:schemeClr val="accent1">
+        <a:tint val="60000"/>
+      </a:schemeClr>
+    </dgm:linClrLst>
+    <dgm:effectClrLst/>
+    <dgm:txLinClrLst/>
+    <dgm:txFillClrLst meth="repeat">
+      <a:schemeClr val="lt1"/>
+    </dgm:txFillClrLst>
+    <dgm:txEffectClrLst/>
+  </dgm:styleLbl>
+  <dgm:styleLbl name="parChTrans2D2">
+    <dgm:fillClrLst meth="repeat">
+      <a:schemeClr val="accent1"/>
+    </dgm:fillClrLst>
+    <dgm:linClrLst meth="repeat">
+      <a:schemeClr val="accent1"/>
+    </dgm:linClrLst>
+    <dgm:effectClrLst/>
+    <dgm:txLinClrLst/>
+    <dgm:txFillClrLst meth="repeat">
+      <a:schemeClr val="lt1"/>
+    </dgm:txFillClrLst>
+    <dgm:txEffectClrLst/>
+  </dgm:styleLbl>
+  <dgm:styleLbl name="parChTrans2D3">
+    <dgm:fillClrLst meth="repeat">
+      <a:schemeClr val="accent1"/>
+    </dgm:fillClrLst>
+    <dgm:linClrLst meth="repeat">
+      <a:schemeClr val="accent1"/>
+    </dgm:linClrLst>
+    <dgm:effectClrLst/>
+    <dgm:txLinClrLst/>
+    <dgm:txFillClrLst meth="repeat">
+      <a:schemeClr val="lt1"/>
+    </dgm:txFillClrLst>
+    <dgm:txEffectClrLst/>
+  </dgm:styleLbl>
+  <dgm:styleLbl name="parChTrans2D4">
+    <dgm:fillClrLst meth="repeat">
+      <a:schemeClr val="accent1"/>
+    </dgm:fillClrLst>
+    <dgm:linClrLst meth="repeat">
+      <a:schemeClr val="accent1"/>
+    </dgm:linClrLst>
+    <dgm:effectClrLst/>
+    <dgm:txLinClrLst/>
+    <dgm:txFillClrLst meth="repeat">
+      <a:schemeClr val="lt1"/>
+    </dgm:txFillClrLst>
+    <dgm:txEffectClrLst/>
+  </dgm:styleLbl>
+  <dgm:styleLbl name="parChTrans1D1">
+    <dgm:fillClrLst meth="repeat">
+      <a:schemeClr val="accent1"/>
+    </dgm:fillClrLst>
+    <dgm:linClrLst meth="repeat">
+      <a:schemeClr val="accent1">
+        <a:shade val="60000"/>
+      </a:schemeClr>
+    </dgm:linClrLst>
+    <dgm:effectClrLst/>
+    <dgm:txLinClrLst/>
+    <dgm:txFillClrLst meth="repeat">
+      <a:schemeClr val="tx1"/>
+    </dgm:txFillClrLst>
+    <dgm:txEffectClrLst/>
+  </dgm:styleLbl>
+  <dgm:styleLbl name="parChTrans1D2">
+    <dgm:fillClrLst meth="repeat">
+      <a:schemeClr val="accent1"/>
+    </dgm:fillClrLst>
+    <dgm:linClrLst meth="repeat">
+      <a:schemeClr val="accent1">
+        <a:shade val="60000"/>
+      </a:schemeClr>
+    </dgm:linClrLst>
+    <dgm:effectClrLst/>
+    <dgm:txLinClrLst/>
+    <dgm:txFillClrLst meth="repeat">
+      <a:schemeClr val="tx1"/>
+    </dgm:txFillClrLst>
+    <dgm:txEffectClrLst/>
+  </dgm:styleLbl>
+  <dgm:styleLbl name="parChTrans1D3">
+    <dgm:fillClrLst meth="repeat">
+      <a:schemeClr val="accent1"/>
+    </dgm:fillClrLst>
+    <dgm:linClrLst meth="repeat">
+      <a:schemeClr val="accent1">
+        <a:shade val="80000"/>
+      </a:schemeClr>
+    </dgm:linClrLst>
+    <dgm:effectClrLst/>
+    <dgm:txLinClrLst/>
+    <dgm:txFillClrLst meth="repeat">
+      <a:schemeClr val="tx1"/>
+    </dgm:txFillClrLst>
+    <dgm:txEffectClrLst/>
+  </dgm:styleLbl>
+  <dgm:styleLbl name="parChTrans1D4">
+    <dgm:fillClrLst meth="repeat">
+      <a:schemeClr val="accent1"/>
+    </dgm:fillClrLst>
+    <dgm:linClrLst meth="repeat">
+      <a:schemeClr val="accent1">
+        <a:shade val="80000"/>
+      </a:schemeClr>
+    </dgm:linClrLst>
+    <dgm:effectClrLst/>
+    <dgm:txLinClrLst/>
+    <dgm:txFillClrLst meth="repeat">
+      <a:schemeClr val="tx1"/>
+    </dgm:txFillClrLst>
+    <dgm:txEffectClrLst/>
+  </dgm:styleLbl>
+  <dgm:styleLbl name="fgAcc1">
+    <dgm:fillClrLst meth="repeat">
+      <a:schemeClr val="lt1">
+        <a:alpha val="90000"/>
+      </a:schemeClr>
+    </dgm:fillClrLst>
+    <dgm:linClrLst meth="repeat">
+      <a:schemeClr val="accent1"/>
+    </dgm:linClrLst>
+    <dgm:effectClrLst/>
+    <dgm:txLinClrLst/>
+    <dgm:txFillClrLst meth="repeat">
+      <a:schemeClr val="dk1"/>
+    </dgm:txFillClrLst>
+    <dgm:txEffectClrLst/>
+  </dgm:styleLbl>
+  <dgm:styleLbl name="conFgAcc1">
+    <dgm:fillClrLst meth="repeat">
+      <a:schemeClr val="lt1">
+        <a:alpha val="90000"/>
+      </a:schemeClr>
+    </dgm:fillClrLst>
+    <dgm:linClrLst meth="repeat">
+      <a:schemeClr val="accent1"/>
+    </dgm:linClrLst>
+    <dgm:effectClrLst/>
+    <dgm:txLinClrLst/>
+    <dgm:txFillClrLst meth="repeat">
+      <a:schemeClr val="dk1"/>
+    </dgm:txFillClrLst>
+    <dgm:txEffectClrLst/>
+  </dgm:styleLbl>
+  <dgm:styleLbl name="alignAcc1">
+    <dgm:fillClrLst meth="repeat">
+      <a:schemeClr val="lt1">
+        <a:alpha val="90000"/>
+      </a:schemeClr>
+    </dgm:fillClrLst>
+    <dgm:linClrLst meth="repeat">
+      <a:schemeClr val="accent1"/>
+    </dgm:linClrLst>
+    <dgm:effectClrLst/>
+    <dgm:txLinClrLst/>
+    <dgm:txFillClrLst meth="repeat">
+      <a:schemeClr val="dk1"/>
+    </dgm:txFillClrLst>
+    <dgm:txEffectClrLst/>
+  </dgm:styleLbl>
+  <dgm:styleLbl name="trAlignAcc1">
+    <dgm:fillClrLst meth="repeat">
+      <a:schemeClr val="lt1">
+        <a:alpha val="40000"/>
+      </a:schemeClr>
+    </dgm:fillClrLst>
+    <dgm:linClrLst meth="repeat">
+      <a:schemeClr val="accent1"/>
+    </dgm:linClrLst>
+    <dgm:effectClrLst/>
+    <dgm:txLinClrLst/>
+    <dgm:txFillClrLst meth="repeat">
+      <a:schemeClr val="dk1"/>
+    </dgm:txFillClrLst>
+    <dgm:txEffectClrLst/>
+  </dgm:styleLbl>
+  <dgm:styleLbl name="bgAcc1">
+    <dgm:fillClrLst meth="repeat">
+      <a:schemeClr val="lt1">
+        <a:alpha val="90000"/>
+      </a:schemeClr>
+    </dgm:fillClrLst>
+    <dgm:linClrLst meth="repeat">
+      <a:schemeClr val="accent1"/>
+    </dgm:linClrLst>
+    <dgm:effectClrLst/>
+    <dgm:txLinClrLst/>
+    <dgm:txFillClrLst meth="repeat">
+      <a:schemeClr val="dk1"/>
+    </dgm:txFillClrLst>
+    <dgm:txEffectClrLst/>
+  </dgm:styleLbl>
+  <dgm:styleLbl name="solidFgAcc1">
+    <dgm:fillClrLst meth="repeat">
+      <a:schemeClr val="lt1"/>
+    </dgm:fillClrLst>
+    <dgm:linClrLst meth="repeat">
+      <a:schemeClr val="accent1"/>
+    </dgm:linClrLst>
+    <dgm:effectClrLst/>
+    <dgm:txLinClrLst/>
+    <dgm:txFillClrLst meth="repeat">
+      <a:schemeClr val="dk1"/>
+    </dgm:txFillClrLst>
+    <dgm:txEffectClrLst/>
+  </dgm:styleLbl>
+  <dgm:styleLbl name="solidAlignAcc1">
+    <dgm:fillClrLst meth="repeat">
+      <a:schemeClr val="lt1"/>
+    </dgm:fillClrLst>
+    <dgm:linClrLst meth="repeat">
+      <a:schemeClr val="accent1"/>
+    </dgm:linClrLst>
+    <dgm:effectClrLst/>
+    <dgm:txLinClrLst/>
+    <dgm:txFillClrLst meth="repeat">
+      <a:schemeClr val="dk1"/>
+    </dgm:txFillClrLst>
+    <dgm:txEffectClrLst/>
+  </dgm:styleLbl>
+  <dgm:styleLbl name="solidBgAcc1">
+    <dgm:fillClrLst meth="repeat">
+      <a:schemeClr val="lt1"/>
+    </dgm:fillClrLst>
+    <dgm:linClrLst meth="repeat">
+      <a:schemeClr val="accent1"/>
+    </dgm:linClrLst>
+    <dgm:effectClrLst/>
+    <dgm:txLinClrLst/>
+    <dgm:txFillClrLst meth="repeat">
+      <a:schemeClr val="dk1"/>
+    </dgm:txFillClrLst>
+    <dgm:txEffectClrLst/>
+  </dgm:styleLbl>
+  <dgm:styleLbl name="fgAccFollowNode1">
+    <dgm:fillClrLst meth="repeat">
+      <a:schemeClr val="accent1">
+        <a:alpha val="90000"/>
+        <a:tint val="40000"/>
+      </a:schemeClr>
+    </dgm:fillClrLst>
+    <dgm:linClrLst meth="repeat">
+      <a:schemeClr val="accent1">
+        <a:alpha val="90000"/>
+        <a:tint val="40000"/>
+      </a:schemeClr>
+    </dgm:linClrLst>
+    <dgm:effectClrLst/>
+    <dgm:txLinClrLst/>
+    <dgm:txFillClrLst meth="repeat">
+      <a:schemeClr val="dk1"/>
+    </dgm:txFillClrLst>
+    <dgm:txEffectClrLst/>
+  </dgm:styleLbl>
+  <dgm:styleLbl name="alignAccFollowNode1">
+    <dgm:fillClrLst meth="repeat">
+      <a:schemeClr val="accent1">
+        <a:alpha val="90000"/>
+        <a:tint val="40000"/>
+      </a:schemeClr>
+    </dgm:fillClrLst>
+    <dgm:linClrLst meth="repeat">
+      <a:schemeClr val="accent1">
+        <a:alpha val="90000"/>
+        <a:tint val="40000"/>
+      </a:schemeClr>
+    </dgm:linClrLst>
+    <dgm:effectClrLst/>
+    <dgm:txLinClrLst/>
+    <dgm:txFillClrLst meth="repeat">
+      <a:schemeClr val="dk1"/>
+    </dgm:txFillClrLst>
+    <dgm:txEffectClrLst/>
+  </dgm:styleLbl>
+  <dgm:styleLbl name="bgAccFollowNode1">
+    <dgm:fillClrLst meth="repeat">
+      <a:schemeClr val="accent1">
+        <a:alpha val="90000"/>
+        <a:tint val="40000"/>
+      </a:schemeClr>
+    </dgm:fillClrLst>
+    <dgm:linClrLst meth="repeat">
+      <a:schemeClr val="accent1">
+        <a:alpha val="90000"/>
+        <a:tint val="40000"/>
+      </a:schemeClr>
+    </dgm:linClrLst>
+    <dgm:effectClrLst/>
+    <dgm:txLinClrLst/>
+    <dgm:txFillClrLst meth="repeat">
+      <a:schemeClr val="dk1"/>
+    </dgm:txFillClrLst>
+    <dgm:txEffectClrLst/>
+  </dgm:styleLbl>
+  <dgm:styleLbl name="fgAcc0">
+    <dgm:fillClrLst meth="repeat">
+      <a:schemeClr val="lt1">
+        <a:alpha val="90000"/>
+      </a:schemeClr>
+    </dgm:fillClrLst>
+    <dgm:linClrLst meth="repeat">
+      <a:schemeClr val="accent1"/>
+    </dgm:linClrLst>
+    <dgm:effectClrLst/>
+    <dgm:txLinClrLst/>
+    <dgm:txFillClrLst meth="repeat">
+      <a:schemeClr val="dk1"/>
+    </dgm:txFillClrLst>
+    <dgm:txEffectClrLst/>
+  </dgm:styleLbl>
+  <dgm:styleLbl name="fgAcc2">
+    <dgm:fillClrLst meth="repeat">
+      <a:schemeClr val="lt1">
+        <a:alpha val="90000"/>
+      </a:schemeClr>
+    </dgm:fillClrLst>
+    <dgm:linClrLst meth="repeat">
+      <a:schemeClr val="accent1"/>
+    </dgm:linClrLst>
+    <dgm:effectClrLst/>
+    <dgm:txLinClrLst/>
+    <dgm:txFillClrLst meth="repeat">
+      <a:schemeClr val="dk1"/>
+    </dgm:txFillClrLst>
+    <dgm:txEffectClrLst/>
+  </dgm:styleLbl>
+  <dgm:styleLbl name="fgAcc3">
+    <dgm:fillClrLst meth="repeat">
+      <a:schemeClr val="lt1">
+        <a:alpha val="90000"/>
+      </a:schemeClr>
+    </dgm:fillClrLst>
+    <dgm:linClrLst meth="repeat">
+      <a:schemeClr val="accent1"/>
+    </dgm:linClrLst>
+    <dgm:effectClrLst/>
+    <dgm:txLinClrLst/>
+    <dgm:txFillClrLst meth="repeat">
+      <a:schemeClr val="dk1"/>
+    </dgm:txFillClrLst>
+    <dgm:txEffectClrLst/>
+  </dgm:styleLbl>
+  <dgm:styleLbl name="fgAcc4">
+    <dgm:fillClrLst meth="repeat">
+      <a:schemeClr val="lt1">
+        <a:alpha val="90000"/>
+      </a:schemeClr>
+    </dgm:fillClrLst>
+    <dgm:linClrLst meth="repeat">
+      <a:schemeClr val="accent1"/>
+    </dgm:linClrLst>
+    <dgm:effectClrLst/>
+    <dgm:txLinClrLst/>
+    <dgm:txFillClrLst meth="repeat">
+      <a:schemeClr val="dk1"/>
+    </dgm:txFillClrLst>
+    <dgm:txEffectClrLst/>
+  </dgm:styleLbl>
+  <dgm:styleLbl name="bgShp">
+    <dgm:fillClrLst meth="repeat">
+      <a:schemeClr val="accent1">
+        <a:tint val="40000"/>
+      </a:schemeClr>
+    </dgm:fillClrLst>
+    <dgm:linClrLst meth="repeat">
+      <a:schemeClr val="accent1"/>
+    </dgm:linClrLst>
+    <dgm:effectClrLst/>
+    <dgm:txLinClrLst/>
+    <dgm:txFillClrLst meth="repeat">
+      <a:schemeClr val="dk1"/>
+    </dgm:txFillClrLst>
+    <dgm:txEffectClrLst/>
+  </dgm:styleLbl>
+  <dgm:styleLbl name="dkBgShp">
+    <dgm:fillClrLst meth="repeat">
+      <a:schemeClr val="accent1">
+        <a:shade val="80000"/>
+      </a:schemeClr>
+    </dgm:fillClrLst>
+    <dgm:linClrLst meth="repeat">
+      <a:schemeClr val="accent1"/>
+    </dgm:linClrLst>
+    <dgm:effectClrLst/>
+    <dgm:txLinClrLst/>
+    <dgm:txFillClrLst meth="repeat">
+      <a:schemeClr val="lt1"/>
+    </dgm:txFillClrLst>
+    <dgm:txEffectClrLst/>
+  </dgm:styleLbl>
+  <dgm:styleLbl name="trBgShp">
+    <dgm:fillClrLst meth="repeat">
+      <a:schemeClr val="accent1">
+        <a:tint val="50000"/>
+        <a:alpha val="40000"/>
+      </a:schemeClr>
+    </dgm:fillClrLst>
+    <dgm:linClrLst meth="repeat">
+      <a:schemeClr val="accent1"/>
+    </dgm:linClrLst>
+    <dgm:effectClrLst/>
+    <dgm:txLinClrLst/>
+    <dgm:txFillClrLst meth="repeat">
+      <a:schemeClr val="lt1"/>
+    </dgm:txFillClrLst>
+    <dgm:txEffectClrLst/>
+  </dgm:styleLbl>
+  <dgm:styleLbl name="fgShp">
+    <dgm:fillClrLst meth="repeat">
+      <a:schemeClr val="accent1">
+        <a:tint val="60000"/>
+      </a:schemeClr>
+    </dgm:fillClrLst>
+    <dgm:linClrLst meth="repeat">
+      <a:schemeClr val="lt1"/>
+    </dgm:linClrLst>
+    <dgm:effectClrLst/>
+    <dgm:txLinClrLst/>
+    <dgm:txFillClrLst meth="repeat">
+      <a:schemeClr val="dk1"/>
+    </dgm:txFillClrLst>
+    <dgm:txEffectClrLst/>
+  </dgm:styleLbl>
+  <dgm:styleLbl name="revTx">
+    <dgm:fillClrLst meth="repeat">
+      <a:schemeClr val="lt1">
+        <a:alpha val="0"/>
+      </a:schemeClr>
+    </dgm:fillClrLst>
+    <dgm:linClrLst meth="repeat">
+      <a:schemeClr val="dk1">
+        <a:alpha val="0"/>
+      </a:schemeClr>
+    </dgm:linClrLst>
+    <dgm:effectClrLst/>
+    <dgm:txLinClrLst/>
+    <dgm:txFillClrLst meth="repeat">
+      <a:schemeClr val="tx1"/>
+    </dgm:txFillClrLst>
+    <dgm:txEffectClrLst/>
+  </dgm:styleLbl>
+</dgm:colorsDef>
+</file>
+
 <file path=word/diagrams/data1.xml><?xml version="1.0" encoding="utf-8"?>
 <dgm:dataModel xmlns:dgm="http://schemas.openxmlformats.org/drawingml/2006/diagram" xmlns:a="http://schemas.openxmlformats.org/drawingml/2006/main">
   <dgm:ptLst>
@@ -5188,6 +6488,266 @@
   <dgm:extLst>
     <a:ext uri="http://schemas.microsoft.com/office/drawing/2008/diagram">
       <dsp:dataModelExt xmlns:dsp="http://schemas.microsoft.com/office/drawing/2008/diagram" relId="rId15" minVer="http://schemas.openxmlformats.org/drawingml/2006/diagram"/>
+    </a:ext>
+  </dgm:extLst>
+</dgm:dataModel>
+</file>
+
+<file path=word/diagrams/data2.xml><?xml version="1.0" encoding="utf-8"?>
+<dgm:dataModel xmlns:dgm="http://schemas.openxmlformats.org/drawingml/2006/diagram" xmlns:a="http://schemas.openxmlformats.org/drawingml/2006/main">
+  <dgm:ptLst>
+    <dgm:pt modelId="{AA3DD6E7-4931-497A-9D3B-F23BCCB92B2F}" type="doc">
+      <dgm:prSet loTypeId="urn:microsoft.com/office/officeart/2005/8/layout/process1" loCatId="process" qsTypeId="urn:microsoft.com/office/officeart/2005/8/quickstyle/simple1" qsCatId="simple" csTypeId="urn:microsoft.com/office/officeart/2005/8/colors/accent1_2" csCatId="accent1" phldr="1"/>
+      <dgm:spPr/>
+    </dgm:pt>
+    <dgm:pt modelId="{12FB78D1-60D7-46F0-8E29-C8B8AFB7E549}">
+      <dgm:prSet phldrT="[Text]"/>
+      <dgm:spPr/>
+      <dgm:t>
+        <a:bodyPr/>
+        <a:lstStyle/>
+        <a:p>
+          <a:r>
+            <a:rPr lang="en-US"/>
+            <a:t>Input (I)</a:t>
+          </a:r>
+        </a:p>
+      </dgm:t>
+    </dgm:pt>
+    <dgm:pt modelId="{991B1D51-C314-4832-B2F0-201A2BCC04EA}" type="parTrans" cxnId="{77C51916-A08D-4606-984A-992ED7248BF4}">
+      <dgm:prSet/>
+      <dgm:spPr/>
+      <dgm:t>
+        <a:bodyPr/>
+        <a:lstStyle/>
+        <a:p>
+          <a:endParaRPr lang="en-US"/>
+        </a:p>
+      </dgm:t>
+    </dgm:pt>
+    <dgm:pt modelId="{F8ABBA92-F592-46EE-918D-453C4D963B1A}" type="sibTrans" cxnId="{77C51916-A08D-4606-984A-992ED7248BF4}">
+      <dgm:prSet/>
+      <dgm:spPr/>
+      <dgm:t>
+        <a:bodyPr/>
+        <a:lstStyle/>
+        <a:p>
+          <a:endParaRPr lang="en-US"/>
+        </a:p>
+      </dgm:t>
+    </dgm:pt>
+    <dgm:pt modelId="{CC71201F-71D5-411B-B188-8E68182876B7}">
+      <dgm:prSet phldrT="[Text]"/>
+      <dgm:spPr/>
+      <dgm:t>
+        <a:bodyPr/>
+        <a:lstStyle/>
+        <a:p>
+          <a:r>
+            <a:rPr lang="en-US"/>
+            <a:t>Display (D)</a:t>
+          </a:r>
+        </a:p>
+      </dgm:t>
+    </dgm:pt>
+    <dgm:pt modelId="{26920401-719B-4A67-B6FE-5AA3385B4304}" type="parTrans" cxnId="{A1A3D1B7-4F7A-47BA-B597-3635436CAA5E}">
+      <dgm:prSet/>
+      <dgm:spPr/>
+      <dgm:t>
+        <a:bodyPr/>
+        <a:lstStyle/>
+        <a:p>
+          <a:endParaRPr lang="en-US"/>
+        </a:p>
+      </dgm:t>
+    </dgm:pt>
+    <dgm:pt modelId="{9598C216-836E-4C1C-94FD-9AEB75FE06B3}" type="sibTrans" cxnId="{A1A3D1B7-4F7A-47BA-B597-3635436CAA5E}">
+      <dgm:prSet/>
+      <dgm:spPr/>
+      <dgm:t>
+        <a:bodyPr/>
+        <a:lstStyle/>
+        <a:p>
+          <a:endParaRPr lang="en-US"/>
+        </a:p>
+      </dgm:t>
+    </dgm:pt>
+    <dgm:pt modelId="{EFC8ED31-3750-43F2-883D-297FDFB1F6FA}">
+      <dgm:prSet phldrT="[Text]"/>
+      <dgm:spPr/>
+      <dgm:t>
+        <a:bodyPr/>
+        <a:lstStyle/>
+        <a:p>
+          <a:r>
+            <a:rPr lang="en-US"/>
+            <a:t>Alarm Sound</a:t>
+          </a:r>
+        </a:p>
+        <a:p>
+          <a:r>
+            <a:rPr lang="en-US"/>
+            <a:t>(AS)</a:t>
+          </a:r>
+        </a:p>
+      </dgm:t>
+    </dgm:pt>
+    <dgm:pt modelId="{59002CB6-B7D0-46E8-81C7-C86F2A005274}" type="parTrans" cxnId="{2A7F4D81-7C75-44EC-BD5D-5E42D41C9E25}">
+      <dgm:prSet/>
+      <dgm:spPr/>
+      <dgm:t>
+        <a:bodyPr/>
+        <a:lstStyle/>
+        <a:p>
+          <a:endParaRPr lang="en-US"/>
+        </a:p>
+      </dgm:t>
+    </dgm:pt>
+    <dgm:pt modelId="{EDFB3C74-F5FC-4988-BBB7-3A2AE4E8EB97}" type="sibTrans" cxnId="{2A7F4D81-7C75-44EC-BD5D-5E42D41C9E25}">
+      <dgm:prSet/>
+      <dgm:spPr/>
+      <dgm:t>
+        <a:bodyPr/>
+        <a:lstStyle/>
+        <a:p>
+          <a:endParaRPr lang="en-US"/>
+        </a:p>
+      </dgm:t>
+    </dgm:pt>
+    <dgm:pt modelId="{4BE05380-0970-4E5A-8710-783962023C86}">
+      <dgm:prSet phldrT="[Text]"/>
+      <dgm:spPr/>
+      <dgm:t>
+        <a:bodyPr/>
+        <a:lstStyle/>
+        <a:p>
+          <a:r>
+            <a:rPr lang="en-US"/>
+            <a:t>Alarm Timing (AT)</a:t>
+          </a:r>
+        </a:p>
+      </dgm:t>
+    </dgm:pt>
+    <dgm:pt modelId="{2EE60D1E-C332-4E78-9176-8BE46F7814A1}" type="parTrans" cxnId="{6F827F5B-B690-4644-B068-8F0A65993169}">
+      <dgm:prSet/>
+      <dgm:spPr/>
+      <dgm:t>
+        <a:bodyPr/>
+        <a:lstStyle/>
+        <a:p>
+          <a:endParaRPr lang="en-US"/>
+        </a:p>
+      </dgm:t>
+    </dgm:pt>
+    <dgm:pt modelId="{1A4C2F9D-7757-4E24-A644-E07DFA020F86}" type="sibTrans" cxnId="{6F827F5B-B690-4644-B068-8F0A65993169}">
+      <dgm:prSet/>
+      <dgm:spPr/>
+      <dgm:t>
+        <a:bodyPr/>
+        <a:lstStyle/>
+        <a:p>
+          <a:endParaRPr lang="en-US"/>
+        </a:p>
+      </dgm:t>
+    </dgm:pt>
+    <dgm:pt modelId="{824E8D60-DCF2-4F6A-AC81-36C3037CD17C}" type="pres">
+      <dgm:prSet presAssocID="{AA3DD6E7-4931-497A-9D3B-F23BCCB92B2F}" presName="Name0" presStyleCnt="0">
+        <dgm:presLayoutVars>
+          <dgm:dir/>
+          <dgm:resizeHandles val="exact"/>
+        </dgm:presLayoutVars>
+      </dgm:prSet>
+      <dgm:spPr/>
+    </dgm:pt>
+    <dgm:pt modelId="{F1EAD2BB-5129-4B3B-B0AD-59CA42899B98}" type="pres">
+      <dgm:prSet presAssocID="{12FB78D1-60D7-46F0-8E29-C8B8AFB7E549}" presName="node" presStyleLbl="node1" presStyleIdx="0" presStyleCnt="4" custLinFactNeighborX="1497" custLinFactNeighborY="-4717">
+        <dgm:presLayoutVars>
+          <dgm:bulletEnabled val="1"/>
+        </dgm:presLayoutVars>
+      </dgm:prSet>
+      <dgm:spPr/>
+    </dgm:pt>
+    <dgm:pt modelId="{B30D5CD0-CB81-44A7-982C-4410BD02BB7B}" type="pres">
+      <dgm:prSet presAssocID="{F8ABBA92-F592-46EE-918D-453C4D963B1A}" presName="sibTrans" presStyleLbl="sibTrans2D1" presStyleIdx="0" presStyleCnt="3"/>
+      <dgm:spPr/>
+    </dgm:pt>
+    <dgm:pt modelId="{0AC6514E-C02E-4580-AF60-5E1183430AAF}" type="pres">
+      <dgm:prSet presAssocID="{F8ABBA92-F592-46EE-918D-453C4D963B1A}" presName="connectorText" presStyleLbl="sibTrans2D1" presStyleIdx="0" presStyleCnt="3"/>
+      <dgm:spPr/>
+    </dgm:pt>
+    <dgm:pt modelId="{C4A9556E-3FC9-4221-81DF-D797AAECD681}" type="pres">
+      <dgm:prSet presAssocID="{4BE05380-0970-4E5A-8710-783962023C86}" presName="node" presStyleLbl="node1" presStyleIdx="1" presStyleCnt="4">
+        <dgm:presLayoutVars>
+          <dgm:bulletEnabled val="1"/>
+        </dgm:presLayoutVars>
+      </dgm:prSet>
+      <dgm:spPr/>
+    </dgm:pt>
+    <dgm:pt modelId="{BC8A6A74-FADB-48F2-8F22-376B730CD0A5}" type="pres">
+      <dgm:prSet presAssocID="{1A4C2F9D-7757-4E24-A644-E07DFA020F86}" presName="sibTrans" presStyleLbl="sibTrans2D1" presStyleIdx="1" presStyleCnt="3"/>
+      <dgm:spPr/>
+    </dgm:pt>
+    <dgm:pt modelId="{E3089487-0469-4197-8A48-503C2D2C8059}" type="pres">
+      <dgm:prSet presAssocID="{1A4C2F9D-7757-4E24-A644-E07DFA020F86}" presName="connectorText" presStyleLbl="sibTrans2D1" presStyleIdx="1" presStyleCnt="3"/>
+      <dgm:spPr/>
+    </dgm:pt>
+    <dgm:pt modelId="{53E3F437-F376-4EF1-ABA1-E3C5BEECA6D6}" type="pres">
+      <dgm:prSet presAssocID="{CC71201F-71D5-411B-B188-8E68182876B7}" presName="node" presStyleLbl="node1" presStyleIdx="2" presStyleCnt="4">
+        <dgm:presLayoutVars>
+          <dgm:bulletEnabled val="1"/>
+        </dgm:presLayoutVars>
+      </dgm:prSet>
+      <dgm:spPr/>
+    </dgm:pt>
+    <dgm:pt modelId="{B93282BE-1F18-434A-9A76-884903520132}" type="pres">
+      <dgm:prSet presAssocID="{9598C216-836E-4C1C-94FD-9AEB75FE06B3}" presName="sibTrans" presStyleLbl="sibTrans2D1" presStyleIdx="2" presStyleCnt="3"/>
+      <dgm:spPr/>
+    </dgm:pt>
+    <dgm:pt modelId="{C26BDDCB-4F35-4E38-BD8A-BCEF604723FC}" type="pres">
+      <dgm:prSet presAssocID="{9598C216-836E-4C1C-94FD-9AEB75FE06B3}" presName="connectorText" presStyleLbl="sibTrans2D1" presStyleIdx="2" presStyleCnt="3"/>
+      <dgm:spPr/>
+    </dgm:pt>
+    <dgm:pt modelId="{5CA7EC97-7080-4363-B817-DB36BE3CDFAF}" type="pres">
+      <dgm:prSet presAssocID="{EFC8ED31-3750-43F2-883D-297FDFB1F6FA}" presName="node" presStyleLbl="node1" presStyleIdx="3" presStyleCnt="4">
+        <dgm:presLayoutVars>
+          <dgm:bulletEnabled val="1"/>
+        </dgm:presLayoutVars>
+      </dgm:prSet>
+      <dgm:spPr/>
+    </dgm:pt>
+  </dgm:ptLst>
+  <dgm:cxnLst>
+    <dgm:cxn modelId="{19D88D0C-312B-4F2B-948A-D7A7DC240D0D}" type="presOf" srcId="{1A4C2F9D-7757-4E24-A644-E07DFA020F86}" destId="{E3089487-0469-4197-8A48-503C2D2C8059}" srcOrd="1" destOrd="0" presId="urn:microsoft.com/office/officeart/2005/8/layout/process1"/>
+    <dgm:cxn modelId="{1E6C3E0E-1ABC-4E13-BEB1-00B58902A972}" type="presOf" srcId="{EFC8ED31-3750-43F2-883D-297FDFB1F6FA}" destId="{5CA7EC97-7080-4363-B817-DB36BE3CDFAF}" srcOrd="0" destOrd="0" presId="urn:microsoft.com/office/officeart/2005/8/layout/process1"/>
+    <dgm:cxn modelId="{77C51916-A08D-4606-984A-992ED7248BF4}" srcId="{AA3DD6E7-4931-497A-9D3B-F23BCCB92B2F}" destId="{12FB78D1-60D7-46F0-8E29-C8B8AFB7E549}" srcOrd="0" destOrd="0" parTransId="{991B1D51-C314-4832-B2F0-201A2BCC04EA}" sibTransId="{F8ABBA92-F592-46EE-918D-453C4D963B1A}"/>
+    <dgm:cxn modelId="{61FFDF2B-6B07-4762-A224-39C9F0DA3DD3}" type="presOf" srcId="{1A4C2F9D-7757-4E24-A644-E07DFA020F86}" destId="{BC8A6A74-FADB-48F2-8F22-376B730CD0A5}" srcOrd="0" destOrd="0" presId="urn:microsoft.com/office/officeart/2005/8/layout/process1"/>
+    <dgm:cxn modelId="{6F827F5B-B690-4644-B068-8F0A65993169}" srcId="{AA3DD6E7-4931-497A-9D3B-F23BCCB92B2F}" destId="{4BE05380-0970-4E5A-8710-783962023C86}" srcOrd="1" destOrd="0" parTransId="{2EE60D1E-C332-4E78-9176-8BE46F7814A1}" sibTransId="{1A4C2F9D-7757-4E24-A644-E07DFA020F86}"/>
+    <dgm:cxn modelId="{EF085E63-322E-422D-8539-55CC41DF7515}" type="presOf" srcId="{4BE05380-0970-4E5A-8710-783962023C86}" destId="{C4A9556E-3FC9-4221-81DF-D797AAECD681}" srcOrd="0" destOrd="0" presId="urn:microsoft.com/office/officeart/2005/8/layout/process1"/>
+    <dgm:cxn modelId="{C6382F47-8A19-4F9D-B770-1A2364ADCE94}" type="presOf" srcId="{12FB78D1-60D7-46F0-8E29-C8B8AFB7E549}" destId="{F1EAD2BB-5129-4B3B-B0AD-59CA42899B98}" srcOrd="0" destOrd="0" presId="urn:microsoft.com/office/officeart/2005/8/layout/process1"/>
+    <dgm:cxn modelId="{C1E4CB4B-5F1C-4FBE-821A-4EA2082BE4F1}" type="presOf" srcId="{9598C216-836E-4C1C-94FD-9AEB75FE06B3}" destId="{C26BDDCB-4F35-4E38-BD8A-BCEF604723FC}" srcOrd="1" destOrd="0" presId="urn:microsoft.com/office/officeart/2005/8/layout/process1"/>
+    <dgm:cxn modelId="{0C160C6D-3508-432B-AFDD-8A0A045E224B}" type="presOf" srcId="{F8ABBA92-F592-46EE-918D-453C4D963B1A}" destId="{B30D5CD0-CB81-44A7-982C-4410BD02BB7B}" srcOrd="0" destOrd="0" presId="urn:microsoft.com/office/officeart/2005/8/layout/process1"/>
+    <dgm:cxn modelId="{2A7F4D81-7C75-44EC-BD5D-5E42D41C9E25}" srcId="{AA3DD6E7-4931-497A-9D3B-F23BCCB92B2F}" destId="{EFC8ED31-3750-43F2-883D-297FDFB1F6FA}" srcOrd="3" destOrd="0" parTransId="{59002CB6-B7D0-46E8-81C7-C86F2A005274}" sibTransId="{EDFB3C74-F5FC-4988-BBB7-3A2AE4E8EB97}"/>
+    <dgm:cxn modelId="{36440AAA-0077-4893-B168-DD2A43383940}" type="presOf" srcId="{9598C216-836E-4C1C-94FD-9AEB75FE06B3}" destId="{B93282BE-1F18-434A-9A76-884903520132}" srcOrd="0" destOrd="0" presId="urn:microsoft.com/office/officeart/2005/8/layout/process1"/>
+    <dgm:cxn modelId="{A1A3D1B7-4F7A-47BA-B597-3635436CAA5E}" srcId="{AA3DD6E7-4931-497A-9D3B-F23BCCB92B2F}" destId="{CC71201F-71D5-411B-B188-8E68182876B7}" srcOrd="2" destOrd="0" parTransId="{26920401-719B-4A67-B6FE-5AA3385B4304}" sibTransId="{9598C216-836E-4C1C-94FD-9AEB75FE06B3}"/>
+    <dgm:cxn modelId="{F5D8D7BC-47B4-4725-9968-A0BBDCB823EF}" type="presOf" srcId="{F8ABBA92-F592-46EE-918D-453C4D963B1A}" destId="{0AC6514E-C02E-4580-AF60-5E1183430AAF}" srcOrd="1" destOrd="0" presId="urn:microsoft.com/office/officeart/2005/8/layout/process1"/>
+    <dgm:cxn modelId="{1931B9CE-0F7C-492A-B4AA-DDA9482FAA7C}" type="presOf" srcId="{CC71201F-71D5-411B-B188-8E68182876B7}" destId="{53E3F437-F376-4EF1-ABA1-E3C5BEECA6D6}" srcOrd="0" destOrd="0" presId="urn:microsoft.com/office/officeart/2005/8/layout/process1"/>
+    <dgm:cxn modelId="{8AFEE9F0-4E18-44D6-8727-A691E3590ADD}" type="presOf" srcId="{AA3DD6E7-4931-497A-9D3B-F23BCCB92B2F}" destId="{824E8D60-DCF2-4F6A-AC81-36C3037CD17C}" srcOrd="0" destOrd="0" presId="urn:microsoft.com/office/officeart/2005/8/layout/process1"/>
+    <dgm:cxn modelId="{38E5CC52-6CAD-4BBD-B94E-3B9DA829ACB7}" type="presParOf" srcId="{824E8D60-DCF2-4F6A-AC81-36C3037CD17C}" destId="{F1EAD2BB-5129-4B3B-B0AD-59CA42899B98}" srcOrd="0" destOrd="0" presId="urn:microsoft.com/office/officeart/2005/8/layout/process1"/>
+    <dgm:cxn modelId="{02F11B5A-D748-45F7-B6A2-AF8A125F2858}" type="presParOf" srcId="{824E8D60-DCF2-4F6A-AC81-36C3037CD17C}" destId="{B30D5CD0-CB81-44A7-982C-4410BD02BB7B}" srcOrd="1" destOrd="0" presId="urn:microsoft.com/office/officeart/2005/8/layout/process1"/>
+    <dgm:cxn modelId="{D3D24465-F533-4A91-9405-A2222F6D4BA0}" type="presParOf" srcId="{B30D5CD0-CB81-44A7-982C-4410BD02BB7B}" destId="{0AC6514E-C02E-4580-AF60-5E1183430AAF}" srcOrd="0" destOrd="0" presId="urn:microsoft.com/office/officeart/2005/8/layout/process1"/>
+    <dgm:cxn modelId="{5198DFB0-500D-4F97-8A30-EC5E2453CC34}" type="presParOf" srcId="{824E8D60-DCF2-4F6A-AC81-36C3037CD17C}" destId="{C4A9556E-3FC9-4221-81DF-D797AAECD681}" srcOrd="2" destOrd="0" presId="urn:microsoft.com/office/officeart/2005/8/layout/process1"/>
+    <dgm:cxn modelId="{5B0CC3B8-FA33-41A2-B2DC-A58AF8377131}" type="presParOf" srcId="{824E8D60-DCF2-4F6A-AC81-36C3037CD17C}" destId="{BC8A6A74-FADB-48F2-8F22-376B730CD0A5}" srcOrd="3" destOrd="0" presId="urn:microsoft.com/office/officeart/2005/8/layout/process1"/>
+    <dgm:cxn modelId="{101CC323-EB30-4A07-9849-38F36191474F}" type="presParOf" srcId="{BC8A6A74-FADB-48F2-8F22-376B730CD0A5}" destId="{E3089487-0469-4197-8A48-503C2D2C8059}" srcOrd="0" destOrd="0" presId="urn:microsoft.com/office/officeart/2005/8/layout/process1"/>
+    <dgm:cxn modelId="{DFD99392-64EA-43C6-BD07-C582B60A09C4}" type="presParOf" srcId="{824E8D60-DCF2-4F6A-AC81-36C3037CD17C}" destId="{53E3F437-F376-4EF1-ABA1-E3C5BEECA6D6}" srcOrd="4" destOrd="0" presId="urn:microsoft.com/office/officeart/2005/8/layout/process1"/>
+    <dgm:cxn modelId="{22EADCD5-75A9-4DA4-9122-6705AD6E0603}" type="presParOf" srcId="{824E8D60-DCF2-4F6A-AC81-36C3037CD17C}" destId="{B93282BE-1F18-434A-9A76-884903520132}" srcOrd="5" destOrd="0" presId="urn:microsoft.com/office/officeart/2005/8/layout/process1"/>
+    <dgm:cxn modelId="{354907FB-BECA-4E62-8F55-32C2884E01DA}" type="presParOf" srcId="{B93282BE-1F18-434A-9A76-884903520132}" destId="{C26BDDCB-4F35-4E38-BD8A-BCEF604723FC}" srcOrd="0" destOrd="0" presId="urn:microsoft.com/office/officeart/2005/8/layout/process1"/>
+    <dgm:cxn modelId="{6073BD7C-21A2-47AB-A9F6-1055524C0AD4}" type="presParOf" srcId="{824E8D60-DCF2-4F6A-AC81-36C3037CD17C}" destId="{5CA7EC97-7080-4363-B817-DB36BE3CDFAF}" srcOrd="6" destOrd="0" presId="urn:microsoft.com/office/officeart/2005/8/layout/process1"/>
+  </dgm:cxnLst>
+  <dgm:bg/>
+  <dgm:whole/>
+  <dgm:extLst>
+    <a:ext uri="http://schemas.microsoft.com/office/drawing/2008/diagram">
+      <dsp:dataModelExt xmlns:dsp="http://schemas.microsoft.com/office/drawing/2008/diagram" relId="rId20" minVer="http://schemas.openxmlformats.org/drawingml/2006/diagram"/>
     </a:ext>
   </dgm:extLst>
 </dgm:dataModel>
@@ -5753,7 +7313,713 @@
 </dsp:drawing>
 </file>
 
+<file path=word/diagrams/drawing2.xml><?xml version="1.0" encoding="utf-8"?>
+<dsp:drawing xmlns:dgm="http://schemas.openxmlformats.org/drawingml/2006/diagram" xmlns:dsp="http://schemas.microsoft.com/office/drawing/2008/diagram" xmlns:a="http://schemas.openxmlformats.org/drawingml/2006/main">
+  <dsp:spTree>
+    <dsp:nvGrpSpPr>
+      <dsp:cNvPr id="0" name=""/>
+      <dsp:cNvGrpSpPr/>
+    </dsp:nvGrpSpPr>
+    <dsp:grpSpPr/>
+    <dsp:sp modelId="{F1EAD2BB-5129-4B3B-B0AD-59CA42899B98}">
+      <dsp:nvSpPr>
+        <dsp:cNvPr id="0" name=""/>
+        <dsp:cNvSpPr/>
+      </dsp:nvSpPr>
+      <dsp:spPr>
+        <a:xfrm>
+          <a:off x="10334" y="2107"/>
+          <a:ext cx="1248874" cy="749324"/>
+        </a:xfrm>
+        <a:prstGeom prst="roundRect">
+          <a:avLst>
+            <a:gd name="adj" fmla="val 10000"/>
+          </a:avLst>
+        </a:prstGeom>
+        <a:solidFill>
+          <a:schemeClr val="accent1">
+            <a:hueOff val="0"/>
+            <a:satOff val="0"/>
+            <a:lumOff val="0"/>
+            <a:alphaOff val="0"/>
+          </a:schemeClr>
+        </a:solidFill>
+        <a:ln w="12700" cap="flat" cmpd="sng" algn="ctr">
+          <a:solidFill>
+            <a:schemeClr val="lt1">
+              <a:hueOff val="0"/>
+              <a:satOff val="0"/>
+              <a:lumOff val="0"/>
+              <a:alphaOff val="0"/>
+            </a:schemeClr>
+          </a:solidFill>
+          <a:prstDash val="solid"/>
+          <a:miter lim="800000"/>
+        </a:ln>
+        <a:effectLst/>
+      </dsp:spPr>
+      <dsp:style>
+        <a:lnRef idx="2">
+          <a:scrgbClr r="0" g="0" b="0"/>
+        </a:lnRef>
+        <a:fillRef idx="1">
+          <a:scrgbClr r="0" g="0" b="0"/>
+        </a:fillRef>
+        <a:effectRef idx="0">
+          <a:scrgbClr r="0" g="0" b="0"/>
+        </a:effectRef>
+        <a:fontRef idx="minor">
+          <a:schemeClr val="lt1"/>
+        </a:fontRef>
+      </dsp:style>
+      <dsp:txBody>
+        <a:bodyPr spcFirstLastPara="0" vert="horz" wrap="square" lIns="60960" tIns="60960" rIns="60960" bIns="60960" numCol="1" spcCol="1270" anchor="ctr" anchorCtr="0">
+          <a:noAutofit/>
+        </a:bodyPr>
+        <a:lstStyle/>
+        <a:p>
+          <a:pPr marL="0" lvl="0" indent="0" algn="ctr" defTabSz="711200">
+            <a:lnSpc>
+              <a:spcPct val="90000"/>
+            </a:lnSpc>
+            <a:spcBef>
+              <a:spcPct val="0"/>
+            </a:spcBef>
+            <a:spcAft>
+              <a:spcPct val="35000"/>
+            </a:spcAft>
+            <a:buNone/>
+          </a:pPr>
+          <a:r>
+            <a:rPr lang="en-US" sz="1600" kern="1200"/>
+            <a:t>Input (I)</a:t>
+          </a:r>
+        </a:p>
+      </dsp:txBody>
+      <dsp:txXfrm>
+        <a:off x="32281" y="24054"/>
+        <a:ext cx="1204980" cy="705430"/>
+      </dsp:txXfrm>
+    </dsp:sp>
+    <dsp:sp modelId="{B30D5CD0-CB81-44A7-982C-4410BD02BB7B}">
+      <dsp:nvSpPr>
+        <dsp:cNvPr id="0" name=""/>
+        <dsp:cNvSpPr/>
+      </dsp:nvSpPr>
+      <dsp:spPr>
+        <a:xfrm rot="69785">
+          <a:off x="1382200" y="239731"/>
+          <a:ext cx="260851" cy="309720"/>
+        </a:xfrm>
+        <a:prstGeom prst="rightArrow">
+          <a:avLst>
+            <a:gd name="adj1" fmla="val 60000"/>
+            <a:gd name="adj2" fmla="val 50000"/>
+          </a:avLst>
+        </a:prstGeom>
+        <a:solidFill>
+          <a:schemeClr val="accent1">
+            <a:tint val="60000"/>
+            <a:hueOff val="0"/>
+            <a:satOff val="0"/>
+            <a:lumOff val="0"/>
+            <a:alphaOff val="0"/>
+          </a:schemeClr>
+        </a:solidFill>
+        <a:ln>
+          <a:noFill/>
+        </a:ln>
+        <a:effectLst/>
+      </dsp:spPr>
+      <dsp:style>
+        <a:lnRef idx="0">
+          <a:scrgbClr r="0" g="0" b="0"/>
+        </a:lnRef>
+        <a:fillRef idx="1">
+          <a:scrgbClr r="0" g="0" b="0"/>
+        </a:fillRef>
+        <a:effectRef idx="0">
+          <a:scrgbClr r="0" g="0" b="0"/>
+        </a:effectRef>
+        <a:fontRef idx="minor">
+          <a:schemeClr val="lt1"/>
+        </a:fontRef>
+      </dsp:style>
+      <dsp:txBody>
+        <a:bodyPr spcFirstLastPara="0" vert="horz" wrap="square" lIns="0" tIns="0" rIns="0" bIns="0" numCol="1" spcCol="1270" anchor="ctr" anchorCtr="0">
+          <a:noAutofit/>
+        </a:bodyPr>
+        <a:lstStyle/>
+        <a:p>
+          <a:pPr marL="0" lvl="0" indent="0" algn="ctr" defTabSz="577850">
+            <a:lnSpc>
+              <a:spcPct val="90000"/>
+            </a:lnSpc>
+            <a:spcBef>
+              <a:spcPct val="0"/>
+            </a:spcBef>
+            <a:spcAft>
+              <a:spcPct val="35000"/>
+            </a:spcAft>
+            <a:buNone/>
+          </a:pPr>
+          <a:endParaRPr lang="en-US" sz="1300" kern="1200"/>
+        </a:p>
+      </dsp:txBody>
+      <dsp:txXfrm>
+        <a:off x="1382208" y="300881"/>
+        <a:ext cx="182596" cy="185832"/>
+      </dsp:txXfrm>
+    </dsp:sp>
+    <dsp:sp modelId="{C4A9556E-3FC9-4221-81DF-D797AAECD681}">
+      <dsp:nvSpPr>
+        <dsp:cNvPr id="0" name=""/>
+        <dsp:cNvSpPr/>
+      </dsp:nvSpPr>
+      <dsp:spPr>
+        <a:xfrm>
+          <a:off x="1751280" y="37452"/>
+          <a:ext cx="1248874" cy="749324"/>
+        </a:xfrm>
+        <a:prstGeom prst="roundRect">
+          <a:avLst>
+            <a:gd name="adj" fmla="val 10000"/>
+          </a:avLst>
+        </a:prstGeom>
+        <a:solidFill>
+          <a:schemeClr val="accent1">
+            <a:hueOff val="0"/>
+            <a:satOff val="0"/>
+            <a:lumOff val="0"/>
+            <a:alphaOff val="0"/>
+          </a:schemeClr>
+        </a:solidFill>
+        <a:ln w="12700" cap="flat" cmpd="sng" algn="ctr">
+          <a:solidFill>
+            <a:schemeClr val="lt1">
+              <a:hueOff val="0"/>
+              <a:satOff val="0"/>
+              <a:lumOff val="0"/>
+              <a:alphaOff val="0"/>
+            </a:schemeClr>
+          </a:solidFill>
+          <a:prstDash val="solid"/>
+          <a:miter lim="800000"/>
+        </a:ln>
+        <a:effectLst/>
+      </dsp:spPr>
+      <dsp:style>
+        <a:lnRef idx="2">
+          <a:scrgbClr r="0" g="0" b="0"/>
+        </a:lnRef>
+        <a:fillRef idx="1">
+          <a:scrgbClr r="0" g="0" b="0"/>
+        </a:fillRef>
+        <a:effectRef idx="0">
+          <a:scrgbClr r="0" g="0" b="0"/>
+        </a:effectRef>
+        <a:fontRef idx="minor">
+          <a:schemeClr val="lt1"/>
+        </a:fontRef>
+      </dsp:style>
+      <dsp:txBody>
+        <a:bodyPr spcFirstLastPara="0" vert="horz" wrap="square" lIns="60960" tIns="60960" rIns="60960" bIns="60960" numCol="1" spcCol="1270" anchor="ctr" anchorCtr="0">
+          <a:noAutofit/>
+        </a:bodyPr>
+        <a:lstStyle/>
+        <a:p>
+          <a:pPr marL="0" lvl="0" indent="0" algn="ctr" defTabSz="711200">
+            <a:lnSpc>
+              <a:spcPct val="90000"/>
+            </a:lnSpc>
+            <a:spcBef>
+              <a:spcPct val="0"/>
+            </a:spcBef>
+            <a:spcAft>
+              <a:spcPct val="35000"/>
+            </a:spcAft>
+            <a:buNone/>
+          </a:pPr>
+          <a:r>
+            <a:rPr lang="en-US" sz="1600" kern="1200"/>
+            <a:t>Alarm Timing (AT)</a:t>
+          </a:r>
+        </a:p>
+      </dsp:txBody>
+      <dsp:txXfrm>
+        <a:off x="1773227" y="59399"/>
+        <a:ext cx="1204980" cy="705430"/>
+      </dsp:txXfrm>
+    </dsp:sp>
+    <dsp:sp modelId="{BC8A6A74-FADB-48F2-8F22-376B730CD0A5}">
+      <dsp:nvSpPr>
+        <dsp:cNvPr id="0" name=""/>
+        <dsp:cNvSpPr/>
+      </dsp:nvSpPr>
+      <dsp:spPr>
+        <a:xfrm>
+          <a:off x="3125042" y="257254"/>
+          <a:ext cx="264761" cy="309720"/>
+        </a:xfrm>
+        <a:prstGeom prst="rightArrow">
+          <a:avLst>
+            <a:gd name="adj1" fmla="val 60000"/>
+            <a:gd name="adj2" fmla="val 50000"/>
+          </a:avLst>
+        </a:prstGeom>
+        <a:solidFill>
+          <a:schemeClr val="accent1">
+            <a:tint val="60000"/>
+            <a:hueOff val="0"/>
+            <a:satOff val="0"/>
+            <a:lumOff val="0"/>
+            <a:alphaOff val="0"/>
+          </a:schemeClr>
+        </a:solidFill>
+        <a:ln>
+          <a:noFill/>
+        </a:ln>
+        <a:effectLst/>
+      </dsp:spPr>
+      <dsp:style>
+        <a:lnRef idx="0">
+          <a:scrgbClr r="0" g="0" b="0"/>
+        </a:lnRef>
+        <a:fillRef idx="1">
+          <a:scrgbClr r="0" g="0" b="0"/>
+        </a:fillRef>
+        <a:effectRef idx="0">
+          <a:scrgbClr r="0" g="0" b="0"/>
+        </a:effectRef>
+        <a:fontRef idx="minor">
+          <a:schemeClr val="lt1"/>
+        </a:fontRef>
+      </dsp:style>
+      <dsp:txBody>
+        <a:bodyPr spcFirstLastPara="0" vert="horz" wrap="square" lIns="0" tIns="0" rIns="0" bIns="0" numCol="1" spcCol="1270" anchor="ctr" anchorCtr="0">
+          <a:noAutofit/>
+        </a:bodyPr>
+        <a:lstStyle/>
+        <a:p>
+          <a:pPr marL="0" lvl="0" indent="0" algn="ctr" defTabSz="577850">
+            <a:lnSpc>
+              <a:spcPct val="90000"/>
+            </a:lnSpc>
+            <a:spcBef>
+              <a:spcPct val="0"/>
+            </a:spcBef>
+            <a:spcAft>
+              <a:spcPct val="35000"/>
+            </a:spcAft>
+            <a:buNone/>
+          </a:pPr>
+          <a:endParaRPr lang="en-US" sz="1300" kern="1200"/>
+        </a:p>
+      </dsp:txBody>
+      <dsp:txXfrm>
+        <a:off x="3125042" y="319198"/>
+        <a:ext cx="185333" cy="185832"/>
+      </dsp:txXfrm>
+    </dsp:sp>
+    <dsp:sp modelId="{53E3F437-F376-4EF1-ABA1-E3C5BEECA6D6}">
+      <dsp:nvSpPr>
+        <dsp:cNvPr id="0" name=""/>
+        <dsp:cNvSpPr/>
+      </dsp:nvSpPr>
+      <dsp:spPr>
+        <a:xfrm>
+          <a:off x="3499704" y="37452"/>
+          <a:ext cx="1248874" cy="749324"/>
+        </a:xfrm>
+        <a:prstGeom prst="roundRect">
+          <a:avLst>
+            <a:gd name="adj" fmla="val 10000"/>
+          </a:avLst>
+        </a:prstGeom>
+        <a:solidFill>
+          <a:schemeClr val="accent1">
+            <a:hueOff val="0"/>
+            <a:satOff val="0"/>
+            <a:lumOff val="0"/>
+            <a:alphaOff val="0"/>
+          </a:schemeClr>
+        </a:solidFill>
+        <a:ln w="12700" cap="flat" cmpd="sng" algn="ctr">
+          <a:solidFill>
+            <a:schemeClr val="lt1">
+              <a:hueOff val="0"/>
+              <a:satOff val="0"/>
+              <a:lumOff val="0"/>
+              <a:alphaOff val="0"/>
+            </a:schemeClr>
+          </a:solidFill>
+          <a:prstDash val="solid"/>
+          <a:miter lim="800000"/>
+        </a:ln>
+        <a:effectLst/>
+      </dsp:spPr>
+      <dsp:style>
+        <a:lnRef idx="2">
+          <a:scrgbClr r="0" g="0" b="0"/>
+        </a:lnRef>
+        <a:fillRef idx="1">
+          <a:scrgbClr r="0" g="0" b="0"/>
+        </a:fillRef>
+        <a:effectRef idx="0">
+          <a:scrgbClr r="0" g="0" b="0"/>
+        </a:effectRef>
+        <a:fontRef idx="minor">
+          <a:schemeClr val="lt1"/>
+        </a:fontRef>
+      </dsp:style>
+      <dsp:txBody>
+        <a:bodyPr spcFirstLastPara="0" vert="horz" wrap="square" lIns="60960" tIns="60960" rIns="60960" bIns="60960" numCol="1" spcCol="1270" anchor="ctr" anchorCtr="0">
+          <a:noAutofit/>
+        </a:bodyPr>
+        <a:lstStyle/>
+        <a:p>
+          <a:pPr marL="0" lvl="0" indent="0" algn="ctr" defTabSz="711200">
+            <a:lnSpc>
+              <a:spcPct val="90000"/>
+            </a:lnSpc>
+            <a:spcBef>
+              <a:spcPct val="0"/>
+            </a:spcBef>
+            <a:spcAft>
+              <a:spcPct val="35000"/>
+            </a:spcAft>
+            <a:buNone/>
+          </a:pPr>
+          <a:r>
+            <a:rPr lang="en-US" sz="1600" kern="1200"/>
+            <a:t>Display (D)</a:t>
+          </a:r>
+        </a:p>
+      </dsp:txBody>
+      <dsp:txXfrm>
+        <a:off x="3521651" y="59399"/>
+        <a:ext cx="1204980" cy="705430"/>
+      </dsp:txXfrm>
+    </dsp:sp>
+    <dsp:sp modelId="{B93282BE-1F18-434A-9A76-884903520132}">
+      <dsp:nvSpPr>
+        <dsp:cNvPr id="0" name=""/>
+        <dsp:cNvSpPr/>
+      </dsp:nvSpPr>
+      <dsp:spPr>
+        <a:xfrm>
+          <a:off x="4873466" y="257254"/>
+          <a:ext cx="264761" cy="309720"/>
+        </a:xfrm>
+        <a:prstGeom prst="rightArrow">
+          <a:avLst>
+            <a:gd name="adj1" fmla="val 60000"/>
+            <a:gd name="adj2" fmla="val 50000"/>
+          </a:avLst>
+        </a:prstGeom>
+        <a:solidFill>
+          <a:schemeClr val="accent1">
+            <a:tint val="60000"/>
+            <a:hueOff val="0"/>
+            <a:satOff val="0"/>
+            <a:lumOff val="0"/>
+            <a:alphaOff val="0"/>
+          </a:schemeClr>
+        </a:solidFill>
+        <a:ln>
+          <a:noFill/>
+        </a:ln>
+        <a:effectLst/>
+      </dsp:spPr>
+      <dsp:style>
+        <a:lnRef idx="0">
+          <a:scrgbClr r="0" g="0" b="0"/>
+        </a:lnRef>
+        <a:fillRef idx="1">
+          <a:scrgbClr r="0" g="0" b="0"/>
+        </a:fillRef>
+        <a:effectRef idx="0">
+          <a:scrgbClr r="0" g="0" b="0"/>
+        </a:effectRef>
+        <a:fontRef idx="minor">
+          <a:schemeClr val="lt1"/>
+        </a:fontRef>
+      </dsp:style>
+      <dsp:txBody>
+        <a:bodyPr spcFirstLastPara="0" vert="horz" wrap="square" lIns="0" tIns="0" rIns="0" bIns="0" numCol="1" spcCol="1270" anchor="ctr" anchorCtr="0">
+          <a:noAutofit/>
+        </a:bodyPr>
+        <a:lstStyle/>
+        <a:p>
+          <a:pPr marL="0" lvl="0" indent="0" algn="ctr" defTabSz="577850">
+            <a:lnSpc>
+              <a:spcPct val="90000"/>
+            </a:lnSpc>
+            <a:spcBef>
+              <a:spcPct val="0"/>
+            </a:spcBef>
+            <a:spcAft>
+              <a:spcPct val="35000"/>
+            </a:spcAft>
+            <a:buNone/>
+          </a:pPr>
+          <a:endParaRPr lang="en-US" sz="1300" kern="1200"/>
+        </a:p>
+      </dsp:txBody>
+      <dsp:txXfrm>
+        <a:off x="4873466" y="319198"/>
+        <a:ext cx="185333" cy="185832"/>
+      </dsp:txXfrm>
+    </dsp:sp>
+    <dsp:sp modelId="{5CA7EC97-7080-4363-B817-DB36BE3CDFAF}">
+      <dsp:nvSpPr>
+        <dsp:cNvPr id="0" name=""/>
+        <dsp:cNvSpPr/>
+      </dsp:nvSpPr>
+      <dsp:spPr>
+        <a:xfrm>
+          <a:off x="5248129" y="37452"/>
+          <a:ext cx="1248874" cy="749324"/>
+        </a:xfrm>
+        <a:prstGeom prst="roundRect">
+          <a:avLst>
+            <a:gd name="adj" fmla="val 10000"/>
+          </a:avLst>
+        </a:prstGeom>
+        <a:solidFill>
+          <a:schemeClr val="accent1">
+            <a:hueOff val="0"/>
+            <a:satOff val="0"/>
+            <a:lumOff val="0"/>
+            <a:alphaOff val="0"/>
+          </a:schemeClr>
+        </a:solidFill>
+        <a:ln w="12700" cap="flat" cmpd="sng" algn="ctr">
+          <a:solidFill>
+            <a:schemeClr val="lt1">
+              <a:hueOff val="0"/>
+              <a:satOff val="0"/>
+              <a:lumOff val="0"/>
+              <a:alphaOff val="0"/>
+            </a:schemeClr>
+          </a:solidFill>
+          <a:prstDash val="solid"/>
+          <a:miter lim="800000"/>
+        </a:ln>
+        <a:effectLst/>
+      </dsp:spPr>
+      <dsp:style>
+        <a:lnRef idx="2">
+          <a:scrgbClr r="0" g="0" b="0"/>
+        </a:lnRef>
+        <a:fillRef idx="1">
+          <a:scrgbClr r="0" g="0" b="0"/>
+        </a:fillRef>
+        <a:effectRef idx="0">
+          <a:scrgbClr r="0" g="0" b="0"/>
+        </a:effectRef>
+        <a:fontRef idx="minor">
+          <a:schemeClr val="lt1"/>
+        </a:fontRef>
+      </dsp:style>
+      <dsp:txBody>
+        <a:bodyPr spcFirstLastPara="0" vert="horz" wrap="square" lIns="60960" tIns="60960" rIns="60960" bIns="60960" numCol="1" spcCol="1270" anchor="ctr" anchorCtr="0">
+          <a:noAutofit/>
+        </a:bodyPr>
+        <a:lstStyle/>
+        <a:p>
+          <a:pPr marL="0" lvl="0" indent="0" algn="ctr" defTabSz="711200">
+            <a:lnSpc>
+              <a:spcPct val="90000"/>
+            </a:lnSpc>
+            <a:spcBef>
+              <a:spcPct val="0"/>
+            </a:spcBef>
+            <a:spcAft>
+              <a:spcPct val="35000"/>
+            </a:spcAft>
+            <a:buNone/>
+          </a:pPr>
+          <a:r>
+            <a:rPr lang="en-US" sz="1600" kern="1200"/>
+            <a:t>Alarm Sound</a:t>
+          </a:r>
+        </a:p>
+        <a:p>
+          <a:pPr marL="0" lvl="0" indent="0" algn="ctr" defTabSz="711200">
+            <a:lnSpc>
+              <a:spcPct val="90000"/>
+            </a:lnSpc>
+            <a:spcBef>
+              <a:spcPct val="0"/>
+            </a:spcBef>
+            <a:spcAft>
+              <a:spcPct val="35000"/>
+            </a:spcAft>
+            <a:buNone/>
+          </a:pPr>
+          <a:r>
+            <a:rPr lang="en-US" sz="1600" kern="1200"/>
+            <a:t>(AS)</a:t>
+          </a:r>
+        </a:p>
+      </dsp:txBody>
+      <dsp:txXfrm>
+        <a:off x="5270076" y="59399"/>
+        <a:ext cx="1204980" cy="705430"/>
+      </dsp:txXfrm>
+    </dsp:sp>
+  </dsp:spTree>
+</dsp:drawing>
+</file>
+
 <file path=word/diagrams/layout1.xml><?xml version="1.0" encoding="utf-8"?>
+<dgm:layoutDef xmlns:dgm="http://schemas.openxmlformats.org/drawingml/2006/diagram" xmlns:a="http://schemas.openxmlformats.org/drawingml/2006/main" uniqueId="urn:microsoft.com/office/officeart/2005/8/layout/process1">
+  <dgm:title val=""/>
+  <dgm:desc val=""/>
+  <dgm:catLst>
+    <dgm:cat type="process" pri="1000"/>
+    <dgm:cat type="convert" pri="15000"/>
+  </dgm:catLst>
+  <dgm:sampData useDef="1">
+    <dgm:dataModel>
+      <dgm:ptLst/>
+      <dgm:bg/>
+      <dgm:whole/>
+    </dgm:dataModel>
+  </dgm:sampData>
+  <dgm:styleData>
+    <dgm:dataModel>
+      <dgm:ptLst>
+        <dgm:pt modelId="0" type="doc"/>
+        <dgm:pt modelId="1"/>
+        <dgm:pt modelId="2"/>
+      </dgm:ptLst>
+      <dgm:cxnLst>
+        <dgm:cxn modelId="3" srcId="0" destId="1" srcOrd="0" destOrd="0"/>
+        <dgm:cxn modelId="4" srcId="0" destId="2" srcOrd="1" destOrd="0"/>
+      </dgm:cxnLst>
+      <dgm:bg/>
+      <dgm:whole/>
+    </dgm:dataModel>
+  </dgm:styleData>
+  <dgm:clrData>
+    <dgm:dataModel>
+      <dgm:ptLst>
+        <dgm:pt modelId="0" type="doc"/>
+        <dgm:pt modelId="1"/>
+        <dgm:pt modelId="2"/>
+        <dgm:pt modelId="3"/>
+        <dgm:pt modelId="4"/>
+      </dgm:ptLst>
+      <dgm:cxnLst>
+        <dgm:cxn modelId="5" srcId="0" destId="1" srcOrd="0" destOrd="0"/>
+        <dgm:cxn modelId="6" srcId="0" destId="2" srcOrd="1" destOrd="0"/>
+        <dgm:cxn modelId="7" srcId="0" destId="3" srcOrd="2" destOrd="0"/>
+        <dgm:cxn modelId="8" srcId="0" destId="4" srcOrd="3" destOrd="0"/>
+      </dgm:cxnLst>
+      <dgm:bg/>
+      <dgm:whole/>
+    </dgm:dataModel>
+  </dgm:clrData>
+  <dgm:layoutNode name="Name0">
+    <dgm:varLst>
+      <dgm:dir/>
+      <dgm:resizeHandles val="exact"/>
+    </dgm:varLst>
+    <dgm:choose name="Name1">
+      <dgm:if name="Name2" func="var" arg="dir" op="equ" val="norm">
+        <dgm:alg type="lin"/>
+      </dgm:if>
+      <dgm:else name="Name3">
+        <dgm:alg type="lin">
+          <dgm:param type="linDir" val="fromR"/>
+        </dgm:alg>
+      </dgm:else>
+    </dgm:choose>
+    <dgm:shape xmlns:r="http://schemas.openxmlformats.org/officeDocument/2006/relationships" r:blip="">
+      <dgm:adjLst/>
+    </dgm:shape>
+    <dgm:presOf/>
+    <dgm:constrLst>
+      <dgm:constr type="w" for="ch" ptType="node" refType="w"/>
+      <dgm:constr type="h" for="ch" ptType="node" op="equ"/>
+      <dgm:constr type="primFontSz" for="ch" ptType="node" op="equ" val="65"/>
+      <dgm:constr type="w" for="ch" ptType="sibTrans" refType="w" refFor="ch" refPtType="node" op="equ" fact="0.4"/>
+      <dgm:constr type="h" for="ch" ptType="sibTrans" op="equ"/>
+      <dgm:constr type="primFontSz" for="des" forName="connectorText" op="equ" val="55"/>
+      <dgm:constr type="primFontSz" for="des" forName="connectorText" refType="primFontSz" refFor="ch" refPtType="node" op="lte" fact="0.8"/>
+    </dgm:constrLst>
+    <dgm:ruleLst/>
+    <dgm:forEach name="nodesForEach" axis="ch" ptType="node">
+      <dgm:layoutNode name="node">
+        <dgm:varLst>
+          <dgm:bulletEnabled val="1"/>
+        </dgm:varLst>
+        <dgm:alg type="tx"/>
+        <dgm:shape xmlns:r="http://schemas.openxmlformats.org/officeDocument/2006/relationships" type="roundRect" r:blip="">
+          <dgm:adjLst>
+            <dgm:adj idx="1" val="0.1"/>
+          </dgm:adjLst>
+        </dgm:shape>
+        <dgm:presOf axis="desOrSelf" ptType="node"/>
+        <dgm:constrLst>
+          <dgm:constr type="h" refType="w" fact="0.6"/>
+          <dgm:constr type="tMarg" refType="primFontSz" fact="0.3"/>
+          <dgm:constr type="bMarg" refType="primFontSz" fact="0.3"/>
+          <dgm:constr type="lMarg" refType="primFontSz" fact="0.3"/>
+          <dgm:constr type="rMarg" refType="primFontSz" fact="0.3"/>
+        </dgm:constrLst>
+        <dgm:ruleLst>
+          <dgm:rule type="primFontSz" val="18" fact="NaN" max="NaN"/>
+          <dgm:rule type="h" val="NaN" fact="1.5" max="NaN"/>
+          <dgm:rule type="primFontSz" val="5" fact="NaN" max="NaN"/>
+          <dgm:rule type="h" val="INF" fact="NaN" max="NaN"/>
+        </dgm:ruleLst>
+      </dgm:layoutNode>
+      <dgm:forEach name="sibTransForEach" axis="followSib" ptType="sibTrans" cnt="1">
+        <dgm:layoutNode name="sibTrans">
+          <dgm:alg type="conn">
+            <dgm:param type="begPts" val="auto"/>
+            <dgm:param type="endPts" val="auto"/>
+          </dgm:alg>
+          <dgm:shape xmlns:r="http://schemas.openxmlformats.org/officeDocument/2006/relationships" type="conn" r:blip="">
+            <dgm:adjLst/>
+          </dgm:shape>
+          <dgm:presOf axis="self"/>
+          <dgm:constrLst>
+            <dgm:constr type="h" refType="w" fact="0.62"/>
+            <dgm:constr type="connDist"/>
+            <dgm:constr type="begPad" refType="connDist" fact="0.25"/>
+            <dgm:constr type="endPad" refType="connDist" fact="0.22"/>
+          </dgm:constrLst>
+          <dgm:ruleLst/>
+          <dgm:layoutNode name="connectorText">
+            <dgm:alg type="tx">
+              <dgm:param type="autoTxRot" val="grav"/>
+            </dgm:alg>
+            <dgm:shape xmlns:r="http://schemas.openxmlformats.org/officeDocument/2006/relationships" type="conn" r:blip="" hideGeom="1">
+              <dgm:adjLst/>
+            </dgm:shape>
+            <dgm:presOf axis="self"/>
+            <dgm:constrLst>
+              <dgm:constr type="lMarg"/>
+              <dgm:constr type="rMarg"/>
+              <dgm:constr type="tMarg"/>
+              <dgm:constr type="bMarg"/>
+            </dgm:constrLst>
+            <dgm:ruleLst>
+              <dgm:rule type="primFontSz" val="5" fact="NaN" max="NaN"/>
+            </dgm:ruleLst>
+          </dgm:layoutNode>
+        </dgm:layoutNode>
+      </dgm:forEach>
+    </dgm:forEach>
+  </dgm:layoutNode>
+</dgm:layoutDef>
+</file>
+
+<file path=word/diagrams/layout2.xml><?xml version="1.0" encoding="utf-8"?>
 <dgm:layoutDef xmlns:dgm="http://schemas.openxmlformats.org/drawingml/2006/diagram" xmlns:a="http://schemas.openxmlformats.org/drawingml/2006/main" uniqueId="urn:microsoft.com/office/officeart/2005/8/layout/process1">
   <dgm:title val=""/>
   <dgm:desc val=""/>
@@ -6933,6 +9199,1040 @@
 </dgm:styleDef>
 </file>
 
+<file path=word/diagrams/quickStyle2.xml><?xml version="1.0" encoding="utf-8"?>
+<dgm:styleDef xmlns:dgm="http://schemas.openxmlformats.org/drawingml/2006/diagram" xmlns:a="http://schemas.openxmlformats.org/drawingml/2006/main" uniqueId="urn:microsoft.com/office/officeart/2005/8/quickstyle/simple1">
+  <dgm:title val=""/>
+  <dgm:desc val=""/>
+  <dgm:catLst>
+    <dgm:cat type="simple" pri="10100"/>
+  </dgm:catLst>
+  <dgm:scene3d>
+    <a:camera prst="orthographicFront"/>
+    <a:lightRig rig="threePt" dir="t"/>
+  </dgm:scene3d>
+  <dgm:styleLbl name="node0">
+    <dgm:scene3d>
+      <a:camera prst="orthographicFront"/>
+      <a:lightRig rig="threePt" dir="t"/>
+    </dgm:scene3d>
+    <dgm:sp3d/>
+    <dgm:txPr/>
+    <dgm:style>
+      <a:lnRef idx="2">
+        <a:scrgbClr r="0" g="0" b="0"/>
+      </a:lnRef>
+      <a:fillRef idx="1">
+        <a:scrgbClr r="0" g="0" b="0"/>
+      </a:fillRef>
+      <a:effectRef idx="0">
+        <a:scrgbClr r="0" g="0" b="0"/>
+      </a:effectRef>
+      <a:fontRef idx="minor">
+        <a:schemeClr val="lt1"/>
+      </a:fontRef>
+    </dgm:style>
+  </dgm:styleLbl>
+  <dgm:styleLbl name="lnNode1">
+    <dgm:scene3d>
+      <a:camera prst="orthographicFront"/>
+      <a:lightRig rig="threePt" dir="t"/>
+    </dgm:scene3d>
+    <dgm:sp3d/>
+    <dgm:txPr/>
+    <dgm:style>
+      <a:lnRef idx="2">
+        <a:scrgbClr r="0" g="0" b="0"/>
+      </a:lnRef>
+      <a:fillRef idx="1">
+        <a:scrgbClr r="0" g="0" b="0"/>
+      </a:fillRef>
+      <a:effectRef idx="0">
+        <a:scrgbClr r="0" g="0" b="0"/>
+      </a:effectRef>
+      <a:fontRef idx="minor">
+        <a:schemeClr val="lt1"/>
+      </a:fontRef>
+    </dgm:style>
+  </dgm:styleLbl>
+  <dgm:styleLbl name="vennNode1">
+    <dgm:scene3d>
+      <a:camera prst="orthographicFront"/>
+      <a:lightRig rig="threePt" dir="t"/>
+    </dgm:scene3d>
+    <dgm:sp3d/>
+    <dgm:txPr/>
+    <dgm:style>
+      <a:lnRef idx="2">
+        <a:scrgbClr r="0" g="0" b="0"/>
+      </a:lnRef>
+      <a:fillRef idx="1">
+        <a:scrgbClr r="0" g="0" b="0"/>
+      </a:fillRef>
+      <a:effectRef idx="0">
+        <a:scrgbClr r="0" g="0" b="0"/>
+      </a:effectRef>
+      <a:fontRef idx="minor">
+        <a:schemeClr val="tx1"/>
+      </a:fontRef>
+    </dgm:style>
+  </dgm:styleLbl>
+  <dgm:styleLbl name="alignNode1">
+    <dgm:scene3d>
+      <a:camera prst="orthographicFront"/>
+      <a:lightRig rig="threePt" dir="t"/>
+    </dgm:scene3d>
+    <dgm:sp3d/>
+    <dgm:txPr/>
+    <dgm:style>
+      <a:lnRef idx="2">
+        <a:scrgbClr r="0" g="0" b="0"/>
+      </a:lnRef>
+      <a:fillRef idx="1">
+        <a:scrgbClr r="0" g="0" b="0"/>
+      </a:fillRef>
+      <a:effectRef idx="0">
+        <a:scrgbClr r="0" g="0" b="0"/>
+      </a:effectRef>
+      <a:fontRef idx="minor">
+        <a:schemeClr val="lt1"/>
+      </a:fontRef>
+    </dgm:style>
+  </dgm:styleLbl>
+  <dgm:styleLbl name="node1">
+    <dgm:scene3d>
+      <a:camera prst="orthographicFront"/>
+      <a:lightRig rig="threePt" dir="t"/>
+    </dgm:scene3d>
+    <dgm:sp3d/>
+    <dgm:txPr/>
+    <dgm:style>
+      <a:lnRef idx="2">
+        <a:scrgbClr r="0" g="0" b="0"/>
+      </a:lnRef>
+      <a:fillRef idx="1">
+        <a:scrgbClr r="0" g="0" b="0"/>
+      </a:fillRef>
+      <a:effectRef idx="0">
+        <a:scrgbClr r="0" g="0" b="0"/>
+      </a:effectRef>
+      <a:fontRef idx="minor">
+        <a:schemeClr val="lt1"/>
+      </a:fontRef>
+    </dgm:style>
+  </dgm:styleLbl>
+  <dgm:styleLbl name="node2">
+    <dgm:scene3d>
+      <a:camera prst="orthographicFront"/>
+      <a:lightRig rig="threePt" dir="t"/>
+    </dgm:scene3d>
+    <dgm:sp3d/>
+    <dgm:txPr/>
+    <dgm:style>
+      <a:lnRef idx="2">
+        <a:scrgbClr r="0" g="0" b="0"/>
+      </a:lnRef>
+      <a:fillRef idx="1">
+        <a:scrgbClr r="0" g="0" b="0"/>
+      </a:fillRef>
+      <a:effectRef idx="0">
+        <a:scrgbClr r="0" g="0" b="0"/>
+      </a:effectRef>
+      <a:fontRef idx="minor">
+        <a:schemeClr val="lt1"/>
+      </a:fontRef>
+    </dgm:style>
+  </dgm:styleLbl>
+  <dgm:styleLbl name="node3">
+    <dgm:scene3d>
+      <a:camera prst="orthographicFront"/>
+      <a:lightRig rig="threePt" dir="t"/>
+    </dgm:scene3d>
+    <dgm:sp3d/>
+    <dgm:txPr/>
+    <dgm:style>
+      <a:lnRef idx="2">
+        <a:scrgbClr r="0" g="0" b="0"/>
+      </a:lnRef>
+      <a:fillRef idx="1">
+        <a:scrgbClr r="0" g="0" b="0"/>
+      </a:fillRef>
+      <a:effectRef idx="0">
+        <a:scrgbClr r="0" g="0" b="0"/>
+      </a:effectRef>
+      <a:fontRef idx="minor">
+        <a:schemeClr val="lt1"/>
+      </a:fontRef>
+    </dgm:style>
+  </dgm:styleLbl>
+  <dgm:styleLbl name="node4">
+    <dgm:scene3d>
+      <a:camera prst="orthographicFront"/>
+      <a:lightRig rig="threePt" dir="t"/>
+    </dgm:scene3d>
+    <dgm:sp3d/>
+    <dgm:txPr/>
+    <dgm:style>
+      <a:lnRef idx="2">
+        <a:scrgbClr r="0" g="0" b="0"/>
+      </a:lnRef>
+      <a:fillRef idx="1">
+        <a:scrgbClr r="0" g="0" b="0"/>
+      </a:fillRef>
+      <a:effectRef idx="0">
+        <a:scrgbClr r="0" g="0" b="0"/>
+      </a:effectRef>
+      <a:fontRef idx="minor">
+        <a:schemeClr val="lt1"/>
+      </a:fontRef>
+    </dgm:style>
+  </dgm:styleLbl>
+  <dgm:styleLbl name="fgImgPlace1">
+    <dgm:scene3d>
+      <a:camera prst="orthographicFront"/>
+      <a:lightRig rig="threePt" dir="t"/>
+    </dgm:scene3d>
+    <dgm:sp3d/>
+    <dgm:txPr/>
+    <dgm:style>
+      <a:lnRef idx="2">
+        <a:scrgbClr r="0" g="0" b="0"/>
+      </a:lnRef>
+      <a:fillRef idx="1">
+        <a:scrgbClr r="0" g="0" b="0"/>
+      </a:fillRef>
+      <a:effectRef idx="0">
+        <a:scrgbClr r="0" g="0" b="0"/>
+      </a:effectRef>
+      <a:fontRef idx="minor"/>
+    </dgm:style>
+  </dgm:styleLbl>
+  <dgm:styleLbl name="alignImgPlace1">
+    <dgm:scene3d>
+      <a:camera prst="orthographicFront"/>
+      <a:lightRig rig="threePt" dir="t"/>
+    </dgm:scene3d>
+    <dgm:sp3d/>
+    <dgm:txPr/>
+    <dgm:style>
+      <a:lnRef idx="2">
+        <a:scrgbClr r="0" g="0" b="0"/>
+      </a:lnRef>
+      <a:fillRef idx="1">
+        <a:scrgbClr r="0" g="0" b="0"/>
+      </a:fillRef>
+      <a:effectRef idx="0">
+        <a:scrgbClr r="0" g="0" b="0"/>
+      </a:effectRef>
+      <a:fontRef idx="minor"/>
+    </dgm:style>
+  </dgm:styleLbl>
+  <dgm:styleLbl name="bgImgPlace1">
+    <dgm:scene3d>
+      <a:camera prst="orthographicFront"/>
+      <a:lightRig rig="threePt" dir="t"/>
+    </dgm:scene3d>
+    <dgm:sp3d/>
+    <dgm:txPr/>
+    <dgm:style>
+      <a:lnRef idx="2">
+        <a:scrgbClr r="0" g="0" b="0"/>
+      </a:lnRef>
+      <a:fillRef idx="1">
+        <a:scrgbClr r="0" g="0" b="0"/>
+      </a:fillRef>
+      <a:effectRef idx="0">
+        <a:scrgbClr r="0" g="0" b="0"/>
+      </a:effectRef>
+      <a:fontRef idx="minor"/>
+    </dgm:style>
+  </dgm:styleLbl>
+  <dgm:styleLbl name="sibTrans2D1">
+    <dgm:scene3d>
+      <a:camera prst="orthographicFront"/>
+      <a:lightRig rig="threePt" dir="t"/>
+    </dgm:scene3d>
+    <dgm:sp3d/>
+    <dgm:txPr/>
+    <dgm:style>
+      <a:lnRef idx="0">
+        <a:scrgbClr r="0" g="0" b="0"/>
+      </a:lnRef>
+      <a:fillRef idx="1">
+        <a:scrgbClr r="0" g="0" b="0"/>
+      </a:fillRef>
+      <a:effectRef idx="0">
+        <a:scrgbClr r="0" g="0" b="0"/>
+      </a:effectRef>
+      <a:fontRef idx="minor">
+        <a:schemeClr val="lt1"/>
+      </a:fontRef>
+    </dgm:style>
+  </dgm:styleLbl>
+  <dgm:styleLbl name="fgSibTrans2D1">
+    <dgm:scene3d>
+      <a:camera prst="orthographicFront"/>
+      <a:lightRig rig="threePt" dir="t"/>
+    </dgm:scene3d>
+    <dgm:sp3d/>
+    <dgm:txPr/>
+    <dgm:style>
+      <a:lnRef idx="0">
+        <a:scrgbClr r="0" g="0" b="0"/>
+      </a:lnRef>
+      <a:fillRef idx="1">
+        <a:scrgbClr r="0" g="0" b="0"/>
+      </a:fillRef>
+      <a:effectRef idx="0">
+        <a:scrgbClr r="0" g="0" b="0"/>
+      </a:effectRef>
+      <a:fontRef idx="minor">
+        <a:schemeClr val="lt1"/>
+      </a:fontRef>
+    </dgm:style>
+  </dgm:styleLbl>
+  <dgm:styleLbl name="bgSibTrans2D1">
+    <dgm:scene3d>
+      <a:camera prst="orthographicFront"/>
+      <a:lightRig rig="threePt" dir="t"/>
+    </dgm:scene3d>
+    <dgm:sp3d/>
+    <dgm:txPr/>
+    <dgm:style>
+      <a:lnRef idx="0">
+        <a:scrgbClr r="0" g="0" b="0"/>
+      </a:lnRef>
+      <a:fillRef idx="1">
+        <a:scrgbClr r="0" g="0" b="0"/>
+      </a:fillRef>
+      <a:effectRef idx="0">
+        <a:scrgbClr r="0" g="0" b="0"/>
+      </a:effectRef>
+      <a:fontRef idx="minor">
+        <a:schemeClr val="lt1"/>
+      </a:fontRef>
+    </dgm:style>
+  </dgm:styleLbl>
+  <dgm:styleLbl name="sibTrans1D1">
+    <dgm:scene3d>
+      <a:camera prst="orthographicFront"/>
+      <a:lightRig rig="threePt" dir="t"/>
+    </dgm:scene3d>
+    <dgm:sp3d/>
+    <dgm:txPr/>
+    <dgm:style>
+      <a:lnRef idx="1">
+        <a:scrgbClr r="0" g="0" b="0"/>
+      </a:lnRef>
+      <a:fillRef idx="0">
+        <a:scrgbClr r="0" g="0" b="0"/>
+      </a:fillRef>
+      <a:effectRef idx="0">
+        <a:scrgbClr r="0" g="0" b="0"/>
+      </a:effectRef>
+      <a:fontRef idx="minor"/>
+    </dgm:style>
+  </dgm:styleLbl>
+  <dgm:styleLbl name="callout">
+    <dgm:scene3d>
+      <a:camera prst="orthographicFront"/>
+      <a:lightRig rig="threePt" dir="t"/>
+    </dgm:scene3d>
+    <dgm:sp3d/>
+    <dgm:txPr/>
+    <dgm:style>
+      <a:lnRef idx="2">
+        <a:scrgbClr r="0" g="0" b="0"/>
+      </a:lnRef>
+      <a:fillRef idx="1">
+        <a:scrgbClr r="0" g="0" b="0"/>
+      </a:fillRef>
+      <a:effectRef idx="0">
+        <a:scrgbClr r="0" g="0" b="0"/>
+      </a:effectRef>
+      <a:fontRef idx="minor"/>
+    </dgm:style>
+  </dgm:styleLbl>
+  <dgm:styleLbl name="asst0">
+    <dgm:scene3d>
+      <a:camera prst="orthographicFront"/>
+      <a:lightRig rig="threePt" dir="t"/>
+    </dgm:scene3d>
+    <dgm:sp3d/>
+    <dgm:txPr/>
+    <dgm:style>
+      <a:lnRef idx="2">
+        <a:scrgbClr r="0" g="0" b="0"/>
+      </a:lnRef>
+      <a:fillRef idx="1">
+        <a:scrgbClr r="0" g="0" b="0"/>
+      </a:fillRef>
+      <a:effectRef idx="0">
+        <a:scrgbClr r="0" g="0" b="0"/>
+      </a:effectRef>
+      <a:fontRef idx="minor">
+        <a:schemeClr val="lt1"/>
+      </a:fontRef>
+    </dgm:style>
+  </dgm:styleLbl>
+  <dgm:styleLbl name="asst1">
+    <dgm:scene3d>
+      <a:camera prst="orthographicFront"/>
+      <a:lightRig rig="threePt" dir="t"/>
+    </dgm:scene3d>
+    <dgm:sp3d/>
+    <dgm:txPr/>
+    <dgm:style>
+      <a:lnRef idx="2">
+        <a:scrgbClr r="0" g="0" b="0"/>
+      </a:lnRef>
+      <a:fillRef idx="1">
+        <a:scrgbClr r="0" g="0" b="0"/>
+      </a:fillRef>
+      <a:effectRef idx="0">
+        <a:scrgbClr r="0" g="0" b="0"/>
+      </a:effectRef>
+      <a:fontRef idx="minor">
+        <a:schemeClr val="lt1"/>
+      </a:fontRef>
+    </dgm:style>
+  </dgm:styleLbl>
+  <dgm:styleLbl name="asst2">
+    <dgm:scene3d>
+      <a:camera prst="orthographicFront"/>
+      <a:lightRig rig="threePt" dir="t"/>
+    </dgm:scene3d>
+    <dgm:sp3d/>
+    <dgm:txPr/>
+    <dgm:style>
+      <a:lnRef idx="2">
+        <a:scrgbClr r="0" g="0" b="0"/>
+      </a:lnRef>
+      <a:fillRef idx="1">
+        <a:scrgbClr r="0" g="0" b="0"/>
+      </a:fillRef>
+      <a:effectRef idx="0">
+        <a:scrgbClr r="0" g="0" b="0"/>
+      </a:effectRef>
+      <a:fontRef idx="minor">
+        <a:schemeClr val="lt1"/>
+      </a:fontRef>
+    </dgm:style>
+  </dgm:styleLbl>
+  <dgm:styleLbl name="asst3">
+    <dgm:scene3d>
+      <a:camera prst="orthographicFront"/>
+      <a:lightRig rig="threePt" dir="t"/>
+    </dgm:scene3d>
+    <dgm:sp3d/>
+    <dgm:txPr/>
+    <dgm:style>
+      <a:lnRef idx="2">
+        <a:scrgbClr r="0" g="0" b="0"/>
+      </a:lnRef>
+      <a:fillRef idx="1">
+        <a:scrgbClr r="0" g="0" b="0"/>
+      </a:fillRef>
+      <a:effectRef idx="0">
+        <a:scrgbClr r="0" g="0" b="0"/>
+      </a:effectRef>
+      <a:fontRef idx="minor">
+        <a:schemeClr val="lt1"/>
+      </a:fontRef>
+    </dgm:style>
+  </dgm:styleLbl>
+  <dgm:styleLbl name="asst4">
+    <dgm:scene3d>
+      <a:camera prst="orthographicFront"/>
+      <a:lightRig rig="threePt" dir="t"/>
+    </dgm:scene3d>
+    <dgm:sp3d/>
+    <dgm:txPr/>
+    <dgm:style>
+      <a:lnRef idx="2">
+        <a:scrgbClr r="0" g="0" b="0"/>
+      </a:lnRef>
+      <a:fillRef idx="1">
+        <a:scrgbClr r="0" g="0" b="0"/>
+      </a:fillRef>
+      <a:effectRef idx="0">
+        <a:scrgbClr r="0" g="0" b="0"/>
+      </a:effectRef>
+      <a:fontRef idx="minor">
+        <a:schemeClr val="lt1"/>
+      </a:fontRef>
+    </dgm:style>
+  </dgm:styleLbl>
+  <dgm:styleLbl name="parChTrans2D1">
+    <dgm:scene3d>
+      <a:camera prst="orthographicFront"/>
+      <a:lightRig rig="threePt" dir="t"/>
+    </dgm:scene3d>
+    <dgm:sp3d/>
+    <dgm:txPr/>
+    <dgm:style>
+      <a:lnRef idx="2">
+        <a:scrgbClr r="0" g="0" b="0"/>
+      </a:lnRef>
+      <a:fillRef idx="1">
+        <a:scrgbClr r="0" g="0" b="0"/>
+      </a:fillRef>
+      <a:effectRef idx="0">
+        <a:scrgbClr r="0" g="0" b="0"/>
+      </a:effectRef>
+      <a:fontRef idx="minor">
+        <a:schemeClr val="lt1"/>
+      </a:fontRef>
+    </dgm:style>
+  </dgm:styleLbl>
+  <dgm:styleLbl name="parChTrans2D2">
+    <dgm:scene3d>
+      <a:camera prst="orthographicFront"/>
+      <a:lightRig rig="threePt" dir="t"/>
+    </dgm:scene3d>
+    <dgm:sp3d/>
+    <dgm:txPr/>
+    <dgm:style>
+      <a:lnRef idx="2">
+        <a:scrgbClr r="0" g="0" b="0"/>
+      </a:lnRef>
+      <a:fillRef idx="1">
+        <a:scrgbClr r="0" g="0" b="0"/>
+      </a:fillRef>
+      <a:effectRef idx="0">
+        <a:scrgbClr r="0" g="0" b="0"/>
+      </a:effectRef>
+      <a:fontRef idx="minor">
+        <a:schemeClr val="lt1"/>
+      </a:fontRef>
+    </dgm:style>
+  </dgm:styleLbl>
+  <dgm:styleLbl name="parChTrans2D3">
+    <dgm:scene3d>
+      <a:camera prst="orthographicFront"/>
+      <a:lightRig rig="threePt" dir="t"/>
+    </dgm:scene3d>
+    <dgm:sp3d/>
+    <dgm:txPr/>
+    <dgm:style>
+      <a:lnRef idx="2">
+        <a:scrgbClr r="0" g="0" b="0"/>
+      </a:lnRef>
+      <a:fillRef idx="1">
+        <a:scrgbClr r="0" g="0" b="0"/>
+      </a:fillRef>
+      <a:effectRef idx="0">
+        <a:scrgbClr r="0" g="0" b="0"/>
+      </a:effectRef>
+      <a:fontRef idx="minor">
+        <a:schemeClr val="lt1"/>
+      </a:fontRef>
+    </dgm:style>
+  </dgm:styleLbl>
+  <dgm:styleLbl name="parChTrans2D4">
+    <dgm:scene3d>
+      <a:camera prst="orthographicFront"/>
+      <a:lightRig rig="threePt" dir="t"/>
+    </dgm:scene3d>
+    <dgm:sp3d/>
+    <dgm:txPr/>
+    <dgm:style>
+      <a:lnRef idx="2">
+        <a:scrgbClr r="0" g="0" b="0"/>
+      </a:lnRef>
+      <a:fillRef idx="1">
+        <a:scrgbClr r="0" g="0" b="0"/>
+      </a:fillRef>
+      <a:effectRef idx="0">
+        <a:scrgbClr r="0" g="0" b="0"/>
+      </a:effectRef>
+      <a:fontRef idx="minor">
+        <a:schemeClr val="lt1"/>
+      </a:fontRef>
+    </dgm:style>
+  </dgm:styleLbl>
+  <dgm:styleLbl name="parChTrans1D1">
+    <dgm:scene3d>
+      <a:camera prst="orthographicFront"/>
+      <a:lightRig rig="threePt" dir="t"/>
+    </dgm:scene3d>
+    <dgm:sp3d/>
+    <dgm:txPr/>
+    <dgm:style>
+      <a:lnRef idx="2">
+        <a:scrgbClr r="0" g="0" b="0"/>
+      </a:lnRef>
+      <a:fillRef idx="0">
+        <a:scrgbClr r="0" g="0" b="0"/>
+      </a:fillRef>
+      <a:effectRef idx="0">
+        <a:scrgbClr r="0" g="0" b="0"/>
+      </a:effectRef>
+      <a:fontRef idx="minor"/>
+    </dgm:style>
+  </dgm:styleLbl>
+  <dgm:styleLbl name="parChTrans1D2">
+    <dgm:scene3d>
+      <a:camera prst="orthographicFront"/>
+      <a:lightRig rig="threePt" dir="t"/>
+    </dgm:scene3d>
+    <dgm:sp3d/>
+    <dgm:txPr/>
+    <dgm:style>
+      <a:lnRef idx="2">
+        <a:scrgbClr r="0" g="0" b="0"/>
+      </a:lnRef>
+      <a:fillRef idx="0">
+        <a:scrgbClr r="0" g="0" b="0"/>
+      </a:fillRef>
+      <a:effectRef idx="0">
+        <a:scrgbClr r="0" g="0" b="0"/>
+      </a:effectRef>
+      <a:fontRef idx="minor"/>
+    </dgm:style>
+  </dgm:styleLbl>
+  <dgm:styleLbl name="parChTrans1D3">
+    <dgm:scene3d>
+      <a:camera prst="orthographicFront"/>
+      <a:lightRig rig="threePt" dir="t"/>
+    </dgm:scene3d>
+    <dgm:sp3d/>
+    <dgm:txPr/>
+    <dgm:style>
+      <a:lnRef idx="2">
+        <a:scrgbClr r="0" g="0" b="0"/>
+      </a:lnRef>
+      <a:fillRef idx="0">
+        <a:scrgbClr r="0" g="0" b="0"/>
+      </a:fillRef>
+      <a:effectRef idx="0">
+        <a:scrgbClr r="0" g="0" b="0"/>
+      </a:effectRef>
+      <a:fontRef idx="minor"/>
+    </dgm:style>
+  </dgm:styleLbl>
+  <dgm:styleLbl name="parChTrans1D4">
+    <dgm:scene3d>
+      <a:camera prst="orthographicFront"/>
+      <a:lightRig rig="threePt" dir="t"/>
+    </dgm:scene3d>
+    <dgm:sp3d/>
+    <dgm:txPr/>
+    <dgm:style>
+      <a:lnRef idx="2">
+        <a:scrgbClr r="0" g="0" b="0"/>
+      </a:lnRef>
+      <a:fillRef idx="0">
+        <a:scrgbClr r="0" g="0" b="0"/>
+      </a:fillRef>
+      <a:effectRef idx="0">
+        <a:scrgbClr r="0" g="0" b="0"/>
+      </a:effectRef>
+      <a:fontRef idx="minor"/>
+    </dgm:style>
+  </dgm:styleLbl>
+  <dgm:styleLbl name="fgAcc1">
+    <dgm:scene3d>
+      <a:camera prst="orthographicFront"/>
+      <a:lightRig rig="threePt" dir="t"/>
+    </dgm:scene3d>
+    <dgm:sp3d/>
+    <dgm:txPr/>
+    <dgm:style>
+      <a:lnRef idx="2">
+        <a:scrgbClr r="0" g="0" b="0"/>
+      </a:lnRef>
+      <a:fillRef idx="1">
+        <a:scrgbClr r="0" g="0" b="0"/>
+      </a:fillRef>
+      <a:effectRef idx="0">
+        <a:scrgbClr r="0" g="0" b="0"/>
+      </a:effectRef>
+      <a:fontRef idx="minor"/>
+    </dgm:style>
+  </dgm:styleLbl>
+  <dgm:styleLbl name="conFgAcc1">
+    <dgm:scene3d>
+      <a:camera prst="orthographicFront"/>
+      <a:lightRig rig="threePt" dir="t"/>
+    </dgm:scene3d>
+    <dgm:sp3d/>
+    <dgm:txPr/>
+    <dgm:style>
+      <a:lnRef idx="2">
+        <a:scrgbClr r="0" g="0" b="0"/>
+      </a:lnRef>
+      <a:fillRef idx="1">
+        <a:scrgbClr r="0" g="0" b="0"/>
+      </a:fillRef>
+      <a:effectRef idx="0">
+        <a:scrgbClr r="0" g="0" b="0"/>
+      </a:effectRef>
+      <a:fontRef idx="minor"/>
+    </dgm:style>
+  </dgm:styleLbl>
+  <dgm:styleLbl name="alignAcc1">
+    <dgm:scene3d>
+      <a:camera prst="orthographicFront"/>
+      <a:lightRig rig="threePt" dir="t"/>
+    </dgm:scene3d>
+    <dgm:sp3d/>
+    <dgm:txPr/>
+    <dgm:style>
+      <a:lnRef idx="2">
+        <a:scrgbClr r="0" g="0" b="0"/>
+      </a:lnRef>
+      <a:fillRef idx="1">
+        <a:scrgbClr r="0" g="0" b="0"/>
+      </a:fillRef>
+      <a:effectRef idx="0">
+        <a:scrgbClr r="0" g="0" b="0"/>
+      </a:effectRef>
+      <a:fontRef idx="minor"/>
+    </dgm:style>
+  </dgm:styleLbl>
+  <dgm:styleLbl name="trAlignAcc1">
+    <dgm:scene3d>
+      <a:camera prst="orthographicFront"/>
+      <a:lightRig rig="threePt" dir="t"/>
+    </dgm:scene3d>
+    <dgm:sp3d/>
+    <dgm:txPr/>
+    <dgm:style>
+      <a:lnRef idx="1">
+        <a:scrgbClr r="0" g="0" b="0"/>
+      </a:lnRef>
+      <a:fillRef idx="1">
+        <a:scrgbClr r="0" g="0" b="0"/>
+      </a:fillRef>
+      <a:effectRef idx="0">
+        <a:scrgbClr r="0" g="0" b="0"/>
+      </a:effectRef>
+      <a:fontRef idx="minor"/>
+    </dgm:style>
+  </dgm:styleLbl>
+  <dgm:styleLbl name="bgAcc1">
+    <dgm:scene3d>
+      <a:camera prst="orthographicFront"/>
+      <a:lightRig rig="threePt" dir="t"/>
+    </dgm:scene3d>
+    <dgm:sp3d/>
+    <dgm:txPr/>
+    <dgm:style>
+      <a:lnRef idx="2">
+        <a:scrgbClr r="0" g="0" b="0"/>
+      </a:lnRef>
+      <a:fillRef idx="1">
+        <a:scrgbClr r="0" g="0" b="0"/>
+      </a:fillRef>
+      <a:effectRef idx="0">
+        <a:scrgbClr r="0" g="0" b="0"/>
+      </a:effectRef>
+      <a:fontRef idx="minor"/>
+    </dgm:style>
+  </dgm:styleLbl>
+  <dgm:styleLbl name="solidFgAcc1">
+    <dgm:scene3d>
+      <a:camera prst="orthographicFront"/>
+      <a:lightRig rig="threePt" dir="t"/>
+    </dgm:scene3d>
+    <dgm:sp3d/>
+    <dgm:txPr/>
+    <dgm:style>
+      <a:lnRef idx="2">
+        <a:scrgbClr r="0" g="0" b="0"/>
+      </a:lnRef>
+      <a:fillRef idx="1">
+        <a:scrgbClr r="0" g="0" b="0"/>
+      </a:fillRef>
+      <a:effectRef idx="0">
+        <a:scrgbClr r="0" g="0" b="0"/>
+      </a:effectRef>
+      <a:fontRef idx="minor"/>
+    </dgm:style>
+  </dgm:styleLbl>
+  <dgm:styleLbl name="solidAlignAcc1">
+    <dgm:scene3d>
+      <a:camera prst="orthographicFront"/>
+      <a:lightRig rig="threePt" dir="t"/>
+    </dgm:scene3d>
+    <dgm:sp3d/>
+    <dgm:txPr/>
+    <dgm:style>
+      <a:lnRef idx="2">
+        <a:scrgbClr r="0" g="0" b="0"/>
+      </a:lnRef>
+      <a:fillRef idx="1">
+        <a:scrgbClr r="0" g="0" b="0"/>
+      </a:fillRef>
+      <a:effectRef idx="0">
+        <a:scrgbClr r="0" g="0" b="0"/>
+      </a:effectRef>
+      <a:fontRef idx="minor"/>
+    </dgm:style>
+  </dgm:styleLbl>
+  <dgm:styleLbl name="solidBgAcc1">
+    <dgm:scene3d>
+      <a:camera prst="orthographicFront"/>
+      <a:lightRig rig="threePt" dir="t"/>
+    </dgm:scene3d>
+    <dgm:sp3d/>
+    <dgm:txPr/>
+    <dgm:style>
+      <a:lnRef idx="2">
+        <a:scrgbClr r="0" g="0" b="0"/>
+      </a:lnRef>
+      <a:fillRef idx="1">
+        <a:scrgbClr r="0" g="0" b="0"/>
+      </a:fillRef>
+      <a:effectRef idx="0">
+        <a:scrgbClr r="0" g="0" b="0"/>
+      </a:effectRef>
+      <a:fontRef idx="minor"/>
+    </dgm:style>
+  </dgm:styleLbl>
+  <dgm:styleLbl name="fgAccFollowNode1">
+    <dgm:scene3d>
+      <a:camera prst="orthographicFront"/>
+      <a:lightRig rig="threePt" dir="t"/>
+    </dgm:scene3d>
+    <dgm:sp3d/>
+    <dgm:txPr/>
+    <dgm:style>
+      <a:lnRef idx="2">
+        <a:scrgbClr r="0" g="0" b="0"/>
+      </a:lnRef>
+      <a:fillRef idx="1">
+        <a:scrgbClr r="0" g="0" b="0"/>
+      </a:fillRef>
+      <a:effectRef idx="0">
+        <a:scrgbClr r="0" g="0" b="0"/>
+      </a:effectRef>
+      <a:fontRef idx="minor"/>
+    </dgm:style>
+  </dgm:styleLbl>
+  <dgm:styleLbl name="alignAccFollowNode1">
+    <dgm:scene3d>
+      <a:camera prst="orthographicFront"/>
+      <a:lightRig rig="threePt" dir="t"/>
+    </dgm:scene3d>
+    <dgm:sp3d/>
+    <dgm:txPr/>
+    <dgm:style>
+      <a:lnRef idx="2">
+        <a:scrgbClr r="0" g="0" b="0"/>
+      </a:lnRef>
+      <a:fillRef idx="1">
+        <a:scrgbClr r="0" g="0" b="0"/>
+      </a:fillRef>
+      <a:effectRef idx="0">
+        <a:scrgbClr r="0" g="0" b="0"/>
+      </a:effectRef>
+      <a:fontRef idx="minor"/>
+    </dgm:style>
+  </dgm:styleLbl>
+  <dgm:styleLbl name="bgAccFollowNode1">
+    <dgm:scene3d>
+      <a:camera prst="orthographicFront"/>
+      <a:lightRig rig="threePt" dir="t"/>
+    </dgm:scene3d>
+    <dgm:sp3d/>
+    <dgm:txPr/>
+    <dgm:style>
+      <a:lnRef idx="2">
+        <a:scrgbClr r="0" g="0" b="0"/>
+      </a:lnRef>
+      <a:fillRef idx="1">
+        <a:scrgbClr r="0" g="0" b="0"/>
+      </a:fillRef>
+      <a:effectRef idx="0">
+        <a:scrgbClr r="0" g="0" b="0"/>
+      </a:effectRef>
+      <a:fontRef idx="minor"/>
+    </dgm:style>
+  </dgm:styleLbl>
+  <dgm:styleLbl name="fgAcc0">
+    <dgm:scene3d>
+      <a:camera prst="orthographicFront"/>
+      <a:lightRig rig="threePt" dir="t"/>
+    </dgm:scene3d>
+    <dgm:sp3d/>
+    <dgm:txPr/>
+    <dgm:style>
+      <a:lnRef idx="2">
+        <a:scrgbClr r="0" g="0" b="0"/>
+      </a:lnRef>
+      <a:fillRef idx="1">
+        <a:scrgbClr r="0" g="0" b="0"/>
+      </a:fillRef>
+      <a:effectRef idx="0">
+        <a:scrgbClr r="0" g="0" b="0"/>
+      </a:effectRef>
+      <a:fontRef idx="minor"/>
+    </dgm:style>
+  </dgm:styleLbl>
+  <dgm:styleLbl name="fgAcc2">
+    <dgm:scene3d>
+      <a:camera prst="orthographicFront"/>
+      <a:lightRig rig="threePt" dir="t"/>
+    </dgm:scene3d>
+    <dgm:sp3d/>
+    <dgm:txPr/>
+    <dgm:style>
+      <a:lnRef idx="2">
+        <a:scrgbClr r="0" g="0" b="0"/>
+      </a:lnRef>
+      <a:fillRef idx="1">
+        <a:scrgbClr r="0" g="0" b="0"/>
+      </a:fillRef>
+      <a:effectRef idx="0">
+        <a:scrgbClr r="0" g="0" b="0"/>
+      </a:effectRef>
+      <a:fontRef idx="minor"/>
+    </dgm:style>
+  </dgm:styleLbl>
+  <dgm:styleLbl name="fgAcc3">
+    <dgm:scene3d>
+      <a:camera prst="orthographicFront"/>
+      <a:lightRig rig="threePt" dir="t"/>
+    </dgm:scene3d>
+    <dgm:sp3d/>
+    <dgm:txPr/>
+    <dgm:style>
+      <a:lnRef idx="2">
+        <a:scrgbClr r="0" g="0" b="0"/>
+      </a:lnRef>
+      <a:fillRef idx="1">
+        <a:scrgbClr r="0" g="0" b="0"/>
+      </a:fillRef>
+      <a:effectRef idx="0">
+        <a:scrgbClr r="0" g="0" b="0"/>
+      </a:effectRef>
+      <a:fontRef idx="minor"/>
+    </dgm:style>
+  </dgm:styleLbl>
+  <dgm:styleLbl name="fgAcc4">
+    <dgm:scene3d>
+      <a:camera prst="orthographicFront"/>
+      <a:lightRig rig="threePt" dir="t"/>
+    </dgm:scene3d>
+    <dgm:sp3d/>
+    <dgm:txPr/>
+    <dgm:style>
+      <a:lnRef idx="2">
+        <a:scrgbClr r="0" g="0" b="0"/>
+      </a:lnRef>
+      <a:fillRef idx="1">
+        <a:scrgbClr r="0" g="0" b="0"/>
+      </a:fillRef>
+      <a:effectRef idx="0">
+        <a:scrgbClr r="0" g="0" b="0"/>
+      </a:effectRef>
+      <a:fontRef idx="minor"/>
+    </dgm:style>
+  </dgm:styleLbl>
+  <dgm:styleLbl name="bgShp">
+    <dgm:scene3d>
+      <a:camera prst="orthographicFront"/>
+      <a:lightRig rig="threePt" dir="t"/>
+    </dgm:scene3d>
+    <dgm:sp3d/>
+    <dgm:txPr/>
+    <dgm:style>
+      <a:lnRef idx="0">
+        <a:scrgbClr r="0" g="0" b="0"/>
+      </a:lnRef>
+      <a:fillRef idx="1">
+        <a:scrgbClr r="0" g="0" b="0"/>
+      </a:fillRef>
+      <a:effectRef idx="0">
+        <a:scrgbClr r="0" g="0" b="0"/>
+      </a:effectRef>
+      <a:fontRef idx="minor"/>
+    </dgm:style>
+  </dgm:styleLbl>
+  <dgm:styleLbl name="dkBgShp">
+    <dgm:scene3d>
+      <a:camera prst="orthographicFront"/>
+      <a:lightRig rig="threePt" dir="t"/>
+    </dgm:scene3d>
+    <dgm:sp3d/>
+    <dgm:txPr/>
+    <dgm:style>
+      <a:lnRef idx="0">
+        <a:scrgbClr r="0" g="0" b="0"/>
+      </a:lnRef>
+      <a:fillRef idx="1">
+        <a:scrgbClr r="0" g="0" b="0"/>
+      </a:fillRef>
+      <a:effectRef idx="0">
+        <a:scrgbClr r="0" g="0" b="0"/>
+      </a:effectRef>
+      <a:fontRef idx="minor"/>
+    </dgm:style>
+  </dgm:styleLbl>
+  <dgm:styleLbl name="trBgShp">
+    <dgm:scene3d>
+      <a:camera prst="orthographicFront"/>
+      <a:lightRig rig="threePt" dir="t"/>
+    </dgm:scene3d>
+    <dgm:sp3d/>
+    <dgm:txPr/>
+    <dgm:style>
+      <a:lnRef idx="0">
+        <a:scrgbClr r="0" g="0" b="0"/>
+      </a:lnRef>
+      <a:fillRef idx="1">
+        <a:scrgbClr r="0" g="0" b="0"/>
+      </a:fillRef>
+      <a:effectRef idx="0">
+        <a:scrgbClr r="0" g="0" b="0"/>
+      </a:effectRef>
+      <a:fontRef idx="minor"/>
+    </dgm:style>
+  </dgm:styleLbl>
+  <dgm:styleLbl name="fgShp">
+    <dgm:scene3d>
+      <a:camera prst="orthographicFront"/>
+      <a:lightRig rig="threePt" dir="t"/>
+    </dgm:scene3d>
+    <dgm:sp3d/>
+    <dgm:txPr/>
+    <dgm:style>
+      <a:lnRef idx="2">
+        <a:scrgbClr r="0" g="0" b="0"/>
+      </a:lnRef>
+      <a:fillRef idx="1">
+        <a:scrgbClr r="0" g="0" b="0"/>
+      </a:fillRef>
+      <a:effectRef idx="0">
+        <a:scrgbClr r="0" g="0" b="0"/>
+      </a:effectRef>
+      <a:fontRef idx="minor"/>
+    </dgm:style>
+  </dgm:styleLbl>
+  <dgm:styleLbl name="revTx">
+    <dgm:scene3d>
+      <a:camera prst="orthographicFront"/>
+      <a:lightRig rig="threePt" dir="t"/>
+    </dgm:scene3d>
+    <dgm:sp3d/>
+    <dgm:txPr/>
+    <dgm:style>
+      <a:lnRef idx="0">
+        <a:scrgbClr r="0" g="0" b="0"/>
+      </a:lnRef>
+      <a:fillRef idx="0">
+        <a:scrgbClr r="0" g="0" b="0"/>
+      </a:fillRef>
+      <a:effectRef idx="0">
+        <a:scrgbClr r="0" g="0" b="0"/>
+      </a:effectRef>
+      <a:fontRef idx="minor"/>
+    </dgm:style>
+  </dgm:styleLbl>
+</dgm:styleDef>
+</file>
+
 <file path=word/glossary/document.xml><?xml version="1.0" encoding="utf-8"?>
 <w:glossaryDocument xmlns:wpc="http://schemas.microsoft.com/office/word/2010/wordprocessingCanvas" xmlns:cx="http://schemas.microsoft.com/office/drawing/2014/chartex" xmlns:cx1="http://schemas.microsoft.com/office/drawing/2015/9/8/chartex" xmlns:cx2="http://schemas.microsoft.com/office/drawing/2015/10/21/chartex" xmlns:cx3="http://schemas.microsoft.com/office/drawing/2016/5/9/chartex" xmlns:cx4="http://schemas.microsoft.com/office/drawing/2016/5/10/chartex" xmlns:cx5="http://schemas.microsoft.com/office/drawing/2016/5/11/chartex" xmlns:cx6="http://schemas.microsoft.com/office/drawing/2016/5/12/chartex" xmlns:cx7="http://schemas.microsoft.com/office/drawing/2016/5/13/chartex" xmlns:cx8="http://schemas.microsoft.com/office/drawing/2016/5/14/chartex" xmlns:mc="http://schemas.openxmlformats.org/markup-compatibility/2006" xmlns:aink="http://schemas.microsoft.com/office/drawing/2016/ink" xmlns:am3d="http://schemas.microsoft.com/office/drawing/2017/model3d" xmlns:o="urn:schemas-microsoft-com:office:office" xmlns:r="http://schemas.openxmlformats.org/officeDocument/2006/relationships" xmlns:m="http://schemas.openxmlformats.org/officeDocument/2006/math" xmlns:v="urn:schemas-microsoft-com:vml" xmlns:wp14="http://schemas.microsoft.com/office/word/2010/wordprocessingDrawing" xmlns:wp="http://schemas.openxmlformats.org/drawingml/2006/wordprocessingDrawing" xmlns:w10="urn:schemas-microsoft-com:office:word" xmlns:w="http://schemas.openxmlformats.org/wordprocessingml/2006/main" xmlns:w14="http://schemas.microsoft.com/office/word/2010/wordml" xmlns:w15="http://schemas.microsoft.com/office/word/2012/wordml" xmlns:w16cex="http://schemas.microsoft.com/office/word/2018/wordml/cex" xmlns:w16cid="http://schemas.microsoft.com/office/word/2016/wordml/cid" xmlns:w16="http://schemas.microsoft.com/office/word/2018/wordml" xmlns:w16se="http://schemas.microsoft.com/office/word/2015/wordml/symex" xmlns:wpg="http://schemas.microsoft.com/office/word/2010/wordprocessingGroup" xmlns:wpi="http://schemas.microsoft.com/office/word/2010/wordprocessingInk" xmlns:wne="http://schemas.microsoft.com/office/word/2006/wordml" xmlns:wps="http://schemas.microsoft.com/office/word/2010/wordprocessingShape" mc:Ignorable="w14 w15 w16se w16cid w16 w16cex wp14">
   <w:docParts>
@@ -7025,7 +10325,7 @@
     <w:charset w:val="00"/>
     <w:family w:val="swiss"/>
     <w:pitch w:val="variable"/>
-    <w:sig w:usb0="A0002AEF" w:usb1="4000207B" w:usb2="00000000" w:usb3="00000000" w:csb0="000001FF" w:csb1="00000000"/>
+    <w:sig w:usb0="E4002EFF" w:usb1="C000247B" w:usb2="00000009" w:usb3="00000000" w:csb0="000001FF" w:csb1="00000000"/>
   </w:font>
   <w:font w:name="Wingdings">
     <w:panose1 w:val="05000000000000000000"/>
@@ -7054,6 +10354,9 @@
   <w:rsids>
     <w:rsidRoot w:val="00346531"/>
     <w:rsid w:val="00346531"/>
+    <w:rsid w:val="003C6494"/>
+    <w:rsid w:val="004F423D"/>
+    <w:rsid w:val="004F7354"/>
     <w:rsid w:val="009F1D72"/>
   </w:rsids>
   <m:mathPr>

</xml_diff>